<commit_message>
[Memoria] Correcciones del primer borrador
</commit_message>
<xml_diff>
--- a/Memoria/Memoria.docx
+++ b/Memoria/Memoria.docx
@@ -1398,7 +1398,7 @@
       <w:pPr>
         <w:pStyle w:val="Ttulo1"/>
       </w:pPr>
-      <w:bookmarkStart w:id="2" w:name="_Toc124274555"/>
+      <w:bookmarkStart w:id="2" w:name="_Toc124358164"/>
       <w:r>
         <w:lastRenderedPageBreak/>
         <w:t>Agradecimientos</w:t>
@@ -1446,7 +1446,7 @@
       <w:pPr>
         <w:pStyle w:val="Ttulo1"/>
       </w:pPr>
-      <w:bookmarkStart w:id="3" w:name="_Toc124274556"/>
+      <w:bookmarkStart w:id="3" w:name="_Toc124358165"/>
       <w:r>
         <w:lastRenderedPageBreak/>
         <w:t>Resumen</w:t>
@@ -1487,7 +1487,7 @@
       <w:pPr>
         <w:pStyle w:val="Ttulo1"/>
       </w:pPr>
-      <w:bookmarkStart w:id="4" w:name="_Toc124274557"/>
+      <w:bookmarkStart w:id="4" w:name="_Toc124358166"/>
       <w:r>
         <w:t>Palabras clave</w:t>
       </w:r>
@@ -1592,7 +1592,7 @@
       <w:pPr>
         <w:pStyle w:val="Ttulo1"/>
       </w:pPr>
-      <w:bookmarkStart w:id="5" w:name="_Toc124274558"/>
+      <w:bookmarkStart w:id="5" w:name="_Toc124358167"/>
       <w:r>
         <w:lastRenderedPageBreak/>
         <w:t>Índice</w:t>
@@ -1635,13 +1635,13 @@
           <w:r>
             <w:fldChar w:fldCharType="separate"/>
           </w:r>
-          <w:hyperlink w:anchor="_Toc124274555" w:history="1">
+          <w:hyperlink w:anchor="_Toc124358168" w:history="1">
             <w:r>
               <w:rPr>
                 <w:rStyle w:val="Hipervnculo"/>
                 <w:noProof/>
               </w:rPr>
-              <w:t>Agradecimientos</w:t>
+              <w:t>Introducción</w:t>
             </w:r>
             <w:r>
               <w:rPr>
@@ -1662,7 +1662,7 @@
                 <w:noProof/>
                 <w:webHidden/>
               </w:rPr>
-              <w:instrText xml:space="preserve"> PAGEREF _Toc124274555 \h </w:instrText>
+              <w:instrText xml:space="preserve"> PAGEREF _Toc124358168 \h </w:instrText>
             </w:r>
             <w:r>
               <w:rPr>
@@ -1682,7 +1682,7 @@
                 <w:noProof/>
                 <w:webHidden/>
               </w:rPr>
-              <w:t>2</w:t>
+              <w:t>5</w:t>
             </w:r>
             <w:r>
               <w:rPr>
@@ -1705,13 +1705,13 @@
               <w:lang w:eastAsia="es-ES"/>
             </w:rPr>
           </w:pPr>
-          <w:hyperlink w:anchor="_Toc124274556" w:history="1">
+          <w:hyperlink w:anchor="_Toc124358169" w:history="1">
             <w:r>
               <w:rPr>
                 <w:rStyle w:val="Hipervnculo"/>
                 <w:noProof/>
               </w:rPr>
-              <w:t>Resumen</w:t>
+              <w:t>Justificación y Objetivos</w:t>
             </w:r>
             <w:r>
               <w:rPr>
@@ -1732,7 +1732,7 @@
                 <w:noProof/>
                 <w:webHidden/>
               </w:rPr>
-              <w:instrText xml:space="preserve"> PAGEREF _Toc124274556 \h </w:instrText>
+              <w:instrText xml:space="preserve"> PAGEREF _Toc124358169 \h </w:instrText>
             </w:r>
             <w:r>
               <w:rPr>
@@ -1752,7 +1752,7 @@
                 <w:noProof/>
                 <w:webHidden/>
               </w:rPr>
-              <w:t>3</w:t>
+              <w:t>5</w:t>
             </w:r>
             <w:r>
               <w:rPr>
@@ -1775,13 +1775,13 @@
               <w:lang w:eastAsia="es-ES"/>
             </w:rPr>
           </w:pPr>
-          <w:hyperlink w:anchor="_Toc124274557" w:history="1">
+          <w:hyperlink w:anchor="_Toc124358170" w:history="1">
             <w:r>
               <w:rPr>
                 <w:rStyle w:val="Hipervnculo"/>
                 <w:noProof/>
               </w:rPr>
-              <w:t>Palabras clave</w:t>
+              <w:t>Contexto tecnológico</w:t>
             </w:r>
             <w:r>
               <w:rPr>
@@ -1802,7 +1802,7 @@
                 <w:noProof/>
                 <w:webHidden/>
               </w:rPr>
-              <w:instrText xml:space="preserve"> PAGEREF _Toc124274557 \h </w:instrText>
+              <w:instrText xml:space="preserve"> PAGEREF _Toc124358170 \h </w:instrText>
             </w:r>
             <w:r>
               <w:rPr>
@@ -1822,7 +1822,7 @@
                 <w:noProof/>
                 <w:webHidden/>
               </w:rPr>
-              <w:t>3</w:t>
+              <w:t>6</w:t>
             </w:r>
             <w:r>
               <w:rPr>
@@ -1845,13 +1845,13 @@
               <w:lang w:eastAsia="es-ES"/>
             </w:rPr>
           </w:pPr>
-          <w:hyperlink w:anchor="_Toc124274558" w:history="1">
+          <w:hyperlink w:anchor="_Toc124358171" w:history="1">
             <w:r>
               <w:rPr>
                 <w:rStyle w:val="Hipervnculo"/>
                 <w:noProof/>
               </w:rPr>
-              <w:t>Índice</w:t>
+              <w:t>Metodología empleada</w:t>
             </w:r>
             <w:r>
               <w:rPr>
@@ -1872,7 +1872,7 @@
                 <w:noProof/>
                 <w:webHidden/>
               </w:rPr>
-              <w:instrText xml:space="preserve"> PAGEREF _Toc124274558 \h </w:instrText>
+              <w:instrText xml:space="preserve"> PAGEREF _Toc124358171 \h </w:instrText>
             </w:r>
             <w:r>
               <w:rPr>
@@ -1892,7 +1892,217 @@
                 <w:noProof/>
                 <w:webHidden/>
               </w:rPr>
-              <w:t>4</w:t>
+              <w:t>7</w:t>
+            </w:r>
+            <w:r>
+              <w:rPr>
+                <w:noProof/>
+                <w:webHidden/>
+              </w:rPr>
+              <w:fldChar w:fldCharType="end"/>
+            </w:r>
+          </w:hyperlink>
+        </w:p>
+        <w:p>
+          <w:pPr>
+            <w:pStyle w:val="TDC2"/>
+            <w:tabs>
+              <w:tab w:val="right" w:leader="dot" w:pos="9016"/>
+            </w:tabs>
+            <w:rPr>
+              <w:rFonts w:asciiTheme="minorHAnsi" w:eastAsiaTheme="minorEastAsia" w:hAnsiTheme="minorHAnsi"/>
+              <w:noProof/>
+              <w:lang w:eastAsia="es-ES"/>
+            </w:rPr>
+          </w:pPr>
+          <w:hyperlink w:anchor="_Toc124358172" w:history="1">
+            <w:r>
+              <w:rPr>
+                <w:rStyle w:val="Hipervnculo"/>
+                <w:noProof/>
+              </w:rPr>
+              <w:t>ArUco</w:t>
+            </w:r>
+            <w:r>
+              <w:rPr>
+                <w:noProof/>
+                <w:webHidden/>
+              </w:rPr>
+              <w:tab/>
+            </w:r>
+            <w:r>
+              <w:rPr>
+                <w:noProof/>
+                <w:webHidden/>
+              </w:rPr>
+              <w:fldChar w:fldCharType="begin"/>
+            </w:r>
+            <w:r>
+              <w:rPr>
+                <w:noProof/>
+                <w:webHidden/>
+              </w:rPr>
+              <w:instrText xml:space="preserve"> PAGEREF _Toc124358172 \h </w:instrText>
+            </w:r>
+            <w:r>
+              <w:rPr>
+                <w:noProof/>
+                <w:webHidden/>
+              </w:rPr>
+            </w:r>
+            <w:r>
+              <w:rPr>
+                <w:noProof/>
+                <w:webHidden/>
+              </w:rPr>
+              <w:fldChar w:fldCharType="separate"/>
+            </w:r>
+            <w:r>
+              <w:rPr>
+                <w:noProof/>
+                <w:webHidden/>
+              </w:rPr>
+              <w:t>7</w:t>
+            </w:r>
+            <w:r>
+              <w:rPr>
+                <w:noProof/>
+                <w:webHidden/>
+              </w:rPr>
+              <w:fldChar w:fldCharType="end"/>
+            </w:r>
+          </w:hyperlink>
+        </w:p>
+        <w:p>
+          <w:pPr>
+            <w:pStyle w:val="TDC2"/>
+            <w:tabs>
+              <w:tab w:val="right" w:leader="dot" w:pos="9016"/>
+            </w:tabs>
+            <w:rPr>
+              <w:rFonts w:asciiTheme="minorHAnsi" w:eastAsiaTheme="minorEastAsia" w:hAnsiTheme="minorHAnsi"/>
+              <w:noProof/>
+              <w:lang w:eastAsia="es-ES"/>
+            </w:rPr>
+          </w:pPr>
+          <w:hyperlink w:anchor="_Toc124358173" w:history="1">
+            <w:r>
+              <w:rPr>
+                <w:rStyle w:val="Hipervnculo"/>
+                <w:noProof/>
+              </w:rPr>
+              <w:t>Mocks y TDD</w:t>
+            </w:r>
+            <w:r>
+              <w:rPr>
+                <w:noProof/>
+                <w:webHidden/>
+              </w:rPr>
+              <w:tab/>
+            </w:r>
+            <w:r>
+              <w:rPr>
+                <w:noProof/>
+                <w:webHidden/>
+              </w:rPr>
+              <w:fldChar w:fldCharType="begin"/>
+            </w:r>
+            <w:r>
+              <w:rPr>
+                <w:noProof/>
+                <w:webHidden/>
+              </w:rPr>
+              <w:instrText xml:space="preserve"> PAGEREF _Toc124358173 \h </w:instrText>
+            </w:r>
+            <w:r>
+              <w:rPr>
+                <w:noProof/>
+                <w:webHidden/>
+              </w:rPr>
+            </w:r>
+            <w:r>
+              <w:rPr>
+                <w:noProof/>
+                <w:webHidden/>
+              </w:rPr>
+              <w:fldChar w:fldCharType="separate"/>
+            </w:r>
+            <w:r>
+              <w:rPr>
+                <w:noProof/>
+                <w:webHidden/>
+              </w:rPr>
+              <w:t>8</w:t>
+            </w:r>
+            <w:r>
+              <w:rPr>
+                <w:noProof/>
+                <w:webHidden/>
+              </w:rPr>
+              <w:fldChar w:fldCharType="end"/>
+            </w:r>
+          </w:hyperlink>
+        </w:p>
+        <w:p>
+          <w:pPr>
+            <w:pStyle w:val="TDC2"/>
+            <w:tabs>
+              <w:tab w:val="right" w:leader="dot" w:pos="9016"/>
+            </w:tabs>
+            <w:rPr>
+              <w:rFonts w:asciiTheme="minorHAnsi" w:eastAsiaTheme="minorEastAsia" w:hAnsiTheme="minorHAnsi"/>
+              <w:noProof/>
+              <w:lang w:eastAsia="es-ES"/>
+            </w:rPr>
+          </w:pPr>
+          <w:hyperlink w:anchor="_Toc124358174" w:history="1">
+            <w:r>
+              <w:rPr>
+                <w:rStyle w:val="Hipervnculo"/>
+                <w:noProof/>
+              </w:rPr>
+              <w:t>Inyección de Dependencias</w:t>
+            </w:r>
+            <w:r>
+              <w:rPr>
+                <w:noProof/>
+                <w:webHidden/>
+              </w:rPr>
+              <w:tab/>
+            </w:r>
+            <w:r>
+              <w:rPr>
+                <w:noProof/>
+                <w:webHidden/>
+              </w:rPr>
+              <w:fldChar w:fldCharType="begin"/>
+            </w:r>
+            <w:r>
+              <w:rPr>
+                <w:noProof/>
+                <w:webHidden/>
+              </w:rPr>
+              <w:instrText xml:space="preserve"> PAGEREF _Toc124358174 \h </w:instrText>
+            </w:r>
+            <w:r>
+              <w:rPr>
+                <w:noProof/>
+                <w:webHidden/>
+              </w:rPr>
+            </w:r>
+            <w:r>
+              <w:rPr>
+                <w:noProof/>
+                <w:webHidden/>
+              </w:rPr>
+              <w:fldChar w:fldCharType="separate"/>
+            </w:r>
+            <w:r>
+              <w:rPr>
+                <w:noProof/>
+                <w:webHidden/>
+              </w:rPr>
+              <w:t>10</w:t>
             </w:r>
             <w:r>
               <w:rPr>
@@ -1915,13 +2125,13 @@
               <w:lang w:eastAsia="es-ES"/>
             </w:rPr>
           </w:pPr>
-          <w:hyperlink w:anchor="_Toc124274559" w:history="1">
+          <w:hyperlink w:anchor="_Toc124358175" w:history="1">
             <w:r>
               <w:rPr>
                 <w:rStyle w:val="Hipervnculo"/>
                 <w:noProof/>
               </w:rPr>
-              <w:t>Introducción</w:t>
+              <w:t>Mini Swarm Robots</w:t>
             </w:r>
             <w:r>
               <w:rPr>
@@ -1942,7 +2152,7 @@
                 <w:noProof/>
                 <w:webHidden/>
               </w:rPr>
-              <w:instrText xml:space="preserve"> PAGEREF _Toc124274559 \h </w:instrText>
+              <w:instrText xml:space="preserve"> PAGEREF _Toc124358175 \h </w:instrText>
             </w:r>
             <w:r>
               <w:rPr>
@@ -1962,7 +2172,707 @@
                 <w:noProof/>
                 <w:webHidden/>
               </w:rPr>
-              <w:t>5</w:t>
+              <w:t>13</w:t>
+            </w:r>
+            <w:r>
+              <w:rPr>
+                <w:noProof/>
+                <w:webHidden/>
+              </w:rPr>
+              <w:fldChar w:fldCharType="end"/>
+            </w:r>
+          </w:hyperlink>
+        </w:p>
+        <w:p>
+          <w:pPr>
+            <w:pStyle w:val="TDC2"/>
+            <w:tabs>
+              <w:tab w:val="right" w:leader="dot" w:pos="9016"/>
+            </w:tabs>
+            <w:rPr>
+              <w:rFonts w:asciiTheme="minorHAnsi" w:eastAsiaTheme="minorEastAsia" w:hAnsiTheme="minorHAnsi"/>
+              <w:noProof/>
+              <w:lang w:eastAsia="es-ES"/>
+            </w:rPr>
+          </w:pPr>
+          <w:hyperlink w:anchor="_Toc124358176" w:history="1">
+            <w:r>
+              <w:rPr>
+                <w:rStyle w:val="Hipervnculo"/>
+                <w:noProof/>
+              </w:rPr>
+              <w:t>Hardware</w:t>
+            </w:r>
+            <w:r>
+              <w:rPr>
+                <w:noProof/>
+                <w:webHidden/>
+              </w:rPr>
+              <w:tab/>
+            </w:r>
+            <w:r>
+              <w:rPr>
+                <w:noProof/>
+                <w:webHidden/>
+              </w:rPr>
+              <w:fldChar w:fldCharType="begin"/>
+            </w:r>
+            <w:r>
+              <w:rPr>
+                <w:noProof/>
+                <w:webHidden/>
+              </w:rPr>
+              <w:instrText xml:space="preserve"> PAGEREF _Toc124358176 \h </w:instrText>
+            </w:r>
+            <w:r>
+              <w:rPr>
+                <w:noProof/>
+                <w:webHidden/>
+              </w:rPr>
+            </w:r>
+            <w:r>
+              <w:rPr>
+                <w:noProof/>
+                <w:webHidden/>
+              </w:rPr>
+              <w:fldChar w:fldCharType="separate"/>
+            </w:r>
+            <w:r>
+              <w:rPr>
+                <w:noProof/>
+                <w:webHidden/>
+              </w:rPr>
+              <w:t>13</w:t>
+            </w:r>
+            <w:r>
+              <w:rPr>
+                <w:noProof/>
+                <w:webHidden/>
+              </w:rPr>
+              <w:fldChar w:fldCharType="end"/>
+            </w:r>
+          </w:hyperlink>
+        </w:p>
+        <w:p>
+          <w:pPr>
+            <w:pStyle w:val="TDC3"/>
+            <w:tabs>
+              <w:tab w:val="right" w:leader="dot" w:pos="9016"/>
+            </w:tabs>
+            <w:rPr>
+              <w:rFonts w:asciiTheme="minorHAnsi" w:eastAsiaTheme="minorEastAsia" w:hAnsiTheme="minorHAnsi"/>
+              <w:noProof/>
+              <w:lang w:eastAsia="es-ES"/>
+            </w:rPr>
+          </w:pPr>
+          <w:hyperlink w:anchor="_Toc124358177" w:history="1">
+            <w:r>
+              <w:rPr>
+                <w:rStyle w:val="Hipervnculo"/>
+                <w:noProof/>
+              </w:rPr>
+              <w:t>Robots</w:t>
+            </w:r>
+            <w:r>
+              <w:rPr>
+                <w:noProof/>
+                <w:webHidden/>
+              </w:rPr>
+              <w:tab/>
+            </w:r>
+            <w:r>
+              <w:rPr>
+                <w:noProof/>
+                <w:webHidden/>
+              </w:rPr>
+              <w:fldChar w:fldCharType="begin"/>
+            </w:r>
+            <w:r>
+              <w:rPr>
+                <w:noProof/>
+                <w:webHidden/>
+              </w:rPr>
+              <w:instrText xml:space="preserve"> PAGEREF _Toc124358177 \h </w:instrText>
+            </w:r>
+            <w:r>
+              <w:rPr>
+                <w:noProof/>
+                <w:webHidden/>
+              </w:rPr>
+            </w:r>
+            <w:r>
+              <w:rPr>
+                <w:noProof/>
+                <w:webHidden/>
+              </w:rPr>
+              <w:fldChar w:fldCharType="separate"/>
+            </w:r>
+            <w:r>
+              <w:rPr>
+                <w:noProof/>
+                <w:webHidden/>
+              </w:rPr>
+              <w:t>13</w:t>
+            </w:r>
+            <w:r>
+              <w:rPr>
+                <w:noProof/>
+                <w:webHidden/>
+              </w:rPr>
+              <w:fldChar w:fldCharType="end"/>
+            </w:r>
+          </w:hyperlink>
+        </w:p>
+        <w:p>
+          <w:pPr>
+            <w:pStyle w:val="TDC3"/>
+            <w:tabs>
+              <w:tab w:val="right" w:leader="dot" w:pos="9016"/>
+            </w:tabs>
+            <w:rPr>
+              <w:rFonts w:asciiTheme="minorHAnsi" w:eastAsiaTheme="minorEastAsia" w:hAnsiTheme="minorHAnsi"/>
+              <w:noProof/>
+              <w:lang w:eastAsia="es-ES"/>
+            </w:rPr>
+          </w:pPr>
+          <w:hyperlink w:anchor="_Toc124358178" w:history="1">
+            <w:r>
+              <w:rPr>
+                <w:rStyle w:val="Hipervnculo"/>
+                <w:noProof/>
+              </w:rPr>
+              <w:t>Circuitos</w:t>
+            </w:r>
+            <w:r>
+              <w:rPr>
+                <w:noProof/>
+                <w:webHidden/>
+              </w:rPr>
+              <w:tab/>
+            </w:r>
+            <w:r>
+              <w:rPr>
+                <w:noProof/>
+                <w:webHidden/>
+              </w:rPr>
+              <w:fldChar w:fldCharType="begin"/>
+            </w:r>
+            <w:r>
+              <w:rPr>
+                <w:noProof/>
+                <w:webHidden/>
+              </w:rPr>
+              <w:instrText xml:space="preserve"> PAGEREF _Toc124358178 \h </w:instrText>
+            </w:r>
+            <w:r>
+              <w:rPr>
+                <w:noProof/>
+                <w:webHidden/>
+              </w:rPr>
+            </w:r>
+            <w:r>
+              <w:rPr>
+                <w:noProof/>
+                <w:webHidden/>
+              </w:rPr>
+              <w:fldChar w:fldCharType="separate"/>
+            </w:r>
+            <w:r>
+              <w:rPr>
+                <w:noProof/>
+                <w:webHidden/>
+              </w:rPr>
+              <w:t>17</w:t>
+            </w:r>
+            <w:r>
+              <w:rPr>
+                <w:noProof/>
+                <w:webHidden/>
+              </w:rPr>
+              <w:fldChar w:fldCharType="end"/>
+            </w:r>
+          </w:hyperlink>
+        </w:p>
+        <w:p>
+          <w:pPr>
+            <w:pStyle w:val="TDC3"/>
+            <w:tabs>
+              <w:tab w:val="right" w:leader="dot" w:pos="9016"/>
+            </w:tabs>
+            <w:rPr>
+              <w:rFonts w:asciiTheme="minorHAnsi" w:eastAsiaTheme="minorEastAsia" w:hAnsiTheme="minorHAnsi"/>
+              <w:noProof/>
+              <w:lang w:eastAsia="es-ES"/>
+            </w:rPr>
+          </w:pPr>
+          <w:hyperlink w:anchor="_Toc124358179" w:history="1">
+            <w:r>
+              <w:rPr>
+                <w:rStyle w:val="Hipervnculo"/>
+                <w:noProof/>
+              </w:rPr>
+              <w:t>Sistema centralizado</w:t>
+            </w:r>
+            <w:r>
+              <w:rPr>
+                <w:noProof/>
+                <w:webHidden/>
+              </w:rPr>
+              <w:tab/>
+            </w:r>
+            <w:r>
+              <w:rPr>
+                <w:noProof/>
+                <w:webHidden/>
+              </w:rPr>
+              <w:fldChar w:fldCharType="begin"/>
+            </w:r>
+            <w:r>
+              <w:rPr>
+                <w:noProof/>
+                <w:webHidden/>
+              </w:rPr>
+              <w:instrText xml:space="preserve"> PAGEREF _Toc124358179 \h </w:instrText>
+            </w:r>
+            <w:r>
+              <w:rPr>
+                <w:noProof/>
+                <w:webHidden/>
+              </w:rPr>
+            </w:r>
+            <w:r>
+              <w:rPr>
+                <w:noProof/>
+                <w:webHidden/>
+              </w:rPr>
+              <w:fldChar w:fldCharType="separate"/>
+            </w:r>
+            <w:r>
+              <w:rPr>
+                <w:noProof/>
+                <w:webHidden/>
+              </w:rPr>
+              <w:t>17</w:t>
+            </w:r>
+            <w:r>
+              <w:rPr>
+                <w:noProof/>
+                <w:webHidden/>
+              </w:rPr>
+              <w:fldChar w:fldCharType="end"/>
+            </w:r>
+          </w:hyperlink>
+        </w:p>
+        <w:p>
+          <w:pPr>
+            <w:pStyle w:val="TDC3"/>
+            <w:tabs>
+              <w:tab w:val="right" w:leader="dot" w:pos="9016"/>
+            </w:tabs>
+            <w:rPr>
+              <w:rFonts w:asciiTheme="minorHAnsi" w:eastAsiaTheme="minorEastAsia" w:hAnsiTheme="minorHAnsi"/>
+              <w:noProof/>
+              <w:lang w:eastAsia="es-ES"/>
+            </w:rPr>
+          </w:pPr>
+          <w:hyperlink w:anchor="_Toc124358180" w:history="1">
+            <w:r>
+              <w:rPr>
+                <w:rStyle w:val="Hipervnculo"/>
+                <w:noProof/>
+              </w:rPr>
+              <w:t>Presupuesto</w:t>
+            </w:r>
+            <w:r>
+              <w:rPr>
+                <w:noProof/>
+                <w:webHidden/>
+              </w:rPr>
+              <w:tab/>
+            </w:r>
+            <w:r>
+              <w:rPr>
+                <w:noProof/>
+                <w:webHidden/>
+              </w:rPr>
+              <w:fldChar w:fldCharType="begin"/>
+            </w:r>
+            <w:r>
+              <w:rPr>
+                <w:noProof/>
+                <w:webHidden/>
+              </w:rPr>
+              <w:instrText xml:space="preserve"> PAGEREF _Toc124358180 \h </w:instrText>
+            </w:r>
+            <w:r>
+              <w:rPr>
+                <w:noProof/>
+                <w:webHidden/>
+              </w:rPr>
+            </w:r>
+            <w:r>
+              <w:rPr>
+                <w:noProof/>
+                <w:webHidden/>
+              </w:rPr>
+              <w:fldChar w:fldCharType="separate"/>
+            </w:r>
+            <w:r>
+              <w:rPr>
+                <w:noProof/>
+                <w:webHidden/>
+              </w:rPr>
+              <w:t>17</w:t>
+            </w:r>
+            <w:r>
+              <w:rPr>
+                <w:noProof/>
+                <w:webHidden/>
+              </w:rPr>
+              <w:fldChar w:fldCharType="end"/>
+            </w:r>
+          </w:hyperlink>
+        </w:p>
+        <w:p>
+          <w:pPr>
+            <w:pStyle w:val="TDC3"/>
+            <w:tabs>
+              <w:tab w:val="right" w:leader="dot" w:pos="9016"/>
+            </w:tabs>
+            <w:rPr>
+              <w:rFonts w:asciiTheme="minorHAnsi" w:eastAsiaTheme="minorEastAsia" w:hAnsiTheme="minorHAnsi"/>
+              <w:noProof/>
+              <w:lang w:eastAsia="es-ES"/>
+            </w:rPr>
+          </w:pPr>
+          <w:hyperlink w:anchor="_Toc124358181" w:history="1">
+            <w:r>
+              <w:rPr>
+                <w:rStyle w:val="Hipervnculo"/>
+                <w:noProof/>
+              </w:rPr>
+              <w:t>Resultados</w:t>
+            </w:r>
+            <w:r>
+              <w:rPr>
+                <w:noProof/>
+                <w:webHidden/>
+              </w:rPr>
+              <w:tab/>
+            </w:r>
+            <w:r>
+              <w:rPr>
+                <w:noProof/>
+                <w:webHidden/>
+              </w:rPr>
+              <w:fldChar w:fldCharType="begin"/>
+            </w:r>
+            <w:r>
+              <w:rPr>
+                <w:noProof/>
+                <w:webHidden/>
+              </w:rPr>
+              <w:instrText xml:space="preserve"> PAGEREF _Toc124358181 \h </w:instrText>
+            </w:r>
+            <w:r>
+              <w:rPr>
+                <w:noProof/>
+                <w:webHidden/>
+              </w:rPr>
+            </w:r>
+            <w:r>
+              <w:rPr>
+                <w:noProof/>
+                <w:webHidden/>
+              </w:rPr>
+              <w:fldChar w:fldCharType="separate"/>
+            </w:r>
+            <w:r>
+              <w:rPr>
+                <w:noProof/>
+                <w:webHidden/>
+              </w:rPr>
+              <w:t>18</w:t>
+            </w:r>
+            <w:r>
+              <w:rPr>
+                <w:noProof/>
+                <w:webHidden/>
+              </w:rPr>
+              <w:fldChar w:fldCharType="end"/>
+            </w:r>
+          </w:hyperlink>
+        </w:p>
+        <w:p>
+          <w:pPr>
+            <w:pStyle w:val="TDC2"/>
+            <w:tabs>
+              <w:tab w:val="right" w:leader="dot" w:pos="9016"/>
+            </w:tabs>
+            <w:rPr>
+              <w:rFonts w:asciiTheme="minorHAnsi" w:eastAsiaTheme="minorEastAsia" w:hAnsiTheme="minorHAnsi"/>
+              <w:noProof/>
+              <w:lang w:eastAsia="es-ES"/>
+            </w:rPr>
+          </w:pPr>
+          <w:hyperlink w:anchor="_Toc124358182" w:history="1">
+            <w:r>
+              <w:rPr>
+                <w:rStyle w:val="Hipervnculo"/>
+                <w:noProof/>
+              </w:rPr>
+              <w:t>Software</w:t>
+            </w:r>
+            <w:r>
+              <w:rPr>
+                <w:noProof/>
+                <w:webHidden/>
+              </w:rPr>
+              <w:tab/>
+            </w:r>
+            <w:r>
+              <w:rPr>
+                <w:noProof/>
+                <w:webHidden/>
+              </w:rPr>
+              <w:fldChar w:fldCharType="begin"/>
+            </w:r>
+            <w:r>
+              <w:rPr>
+                <w:noProof/>
+                <w:webHidden/>
+              </w:rPr>
+              <w:instrText xml:space="preserve"> PAGEREF _Toc124358182 \h </w:instrText>
+            </w:r>
+            <w:r>
+              <w:rPr>
+                <w:noProof/>
+                <w:webHidden/>
+              </w:rPr>
+            </w:r>
+            <w:r>
+              <w:rPr>
+                <w:noProof/>
+                <w:webHidden/>
+              </w:rPr>
+              <w:fldChar w:fldCharType="separate"/>
+            </w:r>
+            <w:r>
+              <w:rPr>
+                <w:noProof/>
+                <w:webHidden/>
+              </w:rPr>
+              <w:t>19</w:t>
+            </w:r>
+            <w:r>
+              <w:rPr>
+                <w:noProof/>
+                <w:webHidden/>
+              </w:rPr>
+              <w:fldChar w:fldCharType="end"/>
+            </w:r>
+          </w:hyperlink>
+        </w:p>
+        <w:p>
+          <w:pPr>
+            <w:pStyle w:val="TDC3"/>
+            <w:tabs>
+              <w:tab w:val="right" w:leader="dot" w:pos="9016"/>
+            </w:tabs>
+            <w:rPr>
+              <w:rFonts w:asciiTheme="minorHAnsi" w:eastAsiaTheme="minorEastAsia" w:hAnsiTheme="minorHAnsi"/>
+              <w:noProof/>
+              <w:lang w:eastAsia="es-ES"/>
+            </w:rPr>
+          </w:pPr>
+          <w:hyperlink w:anchor="_Toc124358183" w:history="1">
+            <w:r>
+              <w:rPr>
+                <w:rStyle w:val="Hipervnculo"/>
+                <w:noProof/>
+              </w:rPr>
+              <w:t>Robots</w:t>
+            </w:r>
+            <w:r>
+              <w:rPr>
+                <w:noProof/>
+                <w:webHidden/>
+              </w:rPr>
+              <w:tab/>
+            </w:r>
+            <w:r>
+              <w:rPr>
+                <w:noProof/>
+                <w:webHidden/>
+              </w:rPr>
+              <w:fldChar w:fldCharType="begin"/>
+            </w:r>
+            <w:r>
+              <w:rPr>
+                <w:noProof/>
+                <w:webHidden/>
+              </w:rPr>
+              <w:instrText xml:space="preserve"> PAGEREF _Toc124358183 \h </w:instrText>
+            </w:r>
+            <w:r>
+              <w:rPr>
+                <w:noProof/>
+                <w:webHidden/>
+              </w:rPr>
+            </w:r>
+            <w:r>
+              <w:rPr>
+                <w:noProof/>
+                <w:webHidden/>
+              </w:rPr>
+              <w:fldChar w:fldCharType="separate"/>
+            </w:r>
+            <w:r>
+              <w:rPr>
+                <w:noProof/>
+                <w:webHidden/>
+              </w:rPr>
+              <w:t>19</w:t>
+            </w:r>
+            <w:r>
+              <w:rPr>
+                <w:noProof/>
+                <w:webHidden/>
+              </w:rPr>
+              <w:fldChar w:fldCharType="end"/>
+            </w:r>
+          </w:hyperlink>
+        </w:p>
+        <w:p>
+          <w:pPr>
+            <w:pStyle w:val="TDC3"/>
+            <w:tabs>
+              <w:tab w:val="right" w:leader="dot" w:pos="9016"/>
+            </w:tabs>
+            <w:rPr>
+              <w:rFonts w:asciiTheme="minorHAnsi" w:eastAsiaTheme="minorEastAsia" w:hAnsiTheme="minorHAnsi"/>
+              <w:noProof/>
+              <w:lang w:eastAsia="es-ES"/>
+            </w:rPr>
+          </w:pPr>
+          <w:hyperlink w:anchor="_Toc124358184" w:history="1">
+            <w:r>
+              <w:rPr>
+                <w:rStyle w:val="Hipervnculo"/>
+                <w:noProof/>
+              </w:rPr>
+              <w:t>Sistema Centralizado</w:t>
+            </w:r>
+            <w:r>
+              <w:rPr>
+                <w:noProof/>
+                <w:webHidden/>
+              </w:rPr>
+              <w:tab/>
+            </w:r>
+            <w:r>
+              <w:rPr>
+                <w:noProof/>
+                <w:webHidden/>
+              </w:rPr>
+              <w:fldChar w:fldCharType="begin"/>
+            </w:r>
+            <w:r>
+              <w:rPr>
+                <w:noProof/>
+                <w:webHidden/>
+              </w:rPr>
+              <w:instrText xml:space="preserve"> PAGEREF _Toc124358184 \h </w:instrText>
+            </w:r>
+            <w:r>
+              <w:rPr>
+                <w:noProof/>
+                <w:webHidden/>
+              </w:rPr>
+            </w:r>
+            <w:r>
+              <w:rPr>
+                <w:noProof/>
+                <w:webHidden/>
+              </w:rPr>
+              <w:fldChar w:fldCharType="separate"/>
+            </w:r>
+            <w:r>
+              <w:rPr>
+                <w:noProof/>
+                <w:webHidden/>
+              </w:rPr>
+              <w:t>19</w:t>
+            </w:r>
+            <w:r>
+              <w:rPr>
+                <w:noProof/>
+                <w:webHidden/>
+              </w:rPr>
+              <w:fldChar w:fldCharType="end"/>
+            </w:r>
+          </w:hyperlink>
+        </w:p>
+        <w:p>
+          <w:pPr>
+            <w:pStyle w:val="TDC2"/>
+            <w:tabs>
+              <w:tab w:val="right" w:leader="dot" w:pos="9016"/>
+            </w:tabs>
+            <w:rPr>
+              <w:rFonts w:asciiTheme="minorHAnsi" w:eastAsiaTheme="minorEastAsia" w:hAnsiTheme="minorHAnsi"/>
+              <w:noProof/>
+              <w:lang w:eastAsia="es-ES"/>
+            </w:rPr>
+          </w:pPr>
+          <w:hyperlink w:anchor="_Toc124358185" w:history="1">
+            <w:r>
+              <w:rPr>
+                <w:rStyle w:val="Hipervnculo"/>
+                <w:noProof/>
+              </w:rPr>
+              <w:t>Líneas futuras</w:t>
+            </w:r>
+            <w:r>
+              <w:rPr>
+                <w:noProof/>
+                <w:webHidden/>
+              </w:rPr>
+              <w:tab/>
+            </w:r>
+            <w:r>
+              <w:rPr>
+                <w:noProof/>
+                <w:webHidden/>
+              </w:rPr>
+              <w:fldChar w:fldCharType="begin"/>
+            </w:r>
+            <w:r>
+              <w:rPr>
+                <w:noProof/>
+                <w:webHidden/>
+              </w:rPr>
+              <w:instrText xml:space="preserve"> PAGEREF _Toc124358185 \h </w:instrText>
+            </w:r>
+            <w:r>
+              <w:rPr>
+                <w:noProof/>
+                <w:webHidden/>
+              </w:rPr>
+            </w:r>
+            <w:r>
+              <w:rPr>
+                <w:noProof/>
+                <w:webHidden/>
+              </w:rPr>
+              <w:fldChar w:fldCharType="separate"/>
+            </w:r>
+            <w:r>
+              <w:rPr>
+                <w:noProof/>
+                <w:webHidden/>
+              </w:rPr>
+              <w:t>27</w:t>
             </w:r>
             <w:r>
               <w:rPr>
@@ -1985,13 +2895,13 @@
               <w:lang w:eastAsia="es-ES"/>
             </w:rPr>
           </w:pPr>
-          <w:hyperlink w:anchor="_Toc124274560" w:history="1">
+          <w:hyperlink w:anchor="_Toc124358186" w:history="1">
             <w:r>
               <w:rPr>
                 <w:rStyle w:val="Hipervnculo"/>
                 <w:noProof/>
               </w:rPr>
-              <w:t>Justificación y Objetivos</w:t>
+              <w:t>Bibliografía y referencias</w:t>
             </w:r>
             <w:r>
               <w:rPr>
@@ -2012,7 +2922,7 @@
                 <w:noProof/>
                 <w:webHidden/>
               </w:rPr>
-              <w:instrText xml:space="preserve"> PAGEREF _Toc124274560 \h </w:instrText>
+              <w:instrText xml:space="preserve"> PAGEREF _Toc124358186 \h </w:instrText>
             </w:r>
             <w:r>
               <w:rPr>
@@ -2032,7 +2942,7 @@
                 <w:noProof/>
                 <w:webHidden/>
               </w:rPr>
-              <w:t>5</w:t>
+              <w:t>28</w:t>
             </w:r>
             <w:r>
               <w:rPr>
@@ -2055,13 +2965,13 @@
               <w:lang w:eastAsia="es-ES"/>
             </w:rPr>
           </w:pPr>
-          <w:hyperlink w:anchor="_Toc124274561" w:history="1">
+          <w:hyperlink w:anchor="_Toc124358187" w:history="1">
             <w:r>
               <w:rPr>
                 <w:rStyle w:val="Hipervnculo"/>
                 <w:noProof/>
               </w:rPr>
-              <w:t>Contexto tecnológico</w:t>
+              <w:t>Anexos</w:t>
             </w:r>
             <w:r>
               <w:rPr>
@@ -2082,1197 +2992,7 @@
                 <w:noProof/>
                 <w:webHidden/>
               </w:rPr>
-              <w:instrText xml:space="preserve"> PAGEREF _Toc124274561 \h </w:instrText>
-            </w:r>
-            <w:r>
-              <w:rPr>
-                <w:noProof/>
-                <w:webHidden/>
-              </w:rPr>
-            </w:r>
-            <w:r>
-              <w:rPr>
-                <w:noProof/>
-                <w:webHidden/>
-              </w:rPr>
-              <w:fldChar w:fldCharType="separate"/>
-            </w:r>
-            <w:r>
-              <w:rPr>
-                <w:noProof/>
-                <w:webHidden/>
-              </w:rPr>
-              <w:t>6</w:t>
-            </w:r>
-            <w:r>
-              <w:rPr>
-                <w:noProof/>
-                <w:webHidden/>
-              </w:rPr>
-              <w:fldChar w:fldCharType="end"/>
-            </w:r>
-          </w:hyperlink>
-        </w:p>
-        <w:p>
-          <w:pPr>
-            <w:pStyle w:val="TDC1"/>
-            <w:tabs>
-              <w:tab w:val="right" w:leader="dot" w:pos="9016"/>
-            </w:tabs>
-            <w:rPr>
-              <w:rFonts w:asciiTheme="minorHAnsi" w:eastAsiaTheme="minorEastAsia" w:hAnsiTheme="minorHAnsi"/>
-              <w:noProof/>
-              <w:lang w:eastAsia="es-ES"/>
-            </w:rPr>
-          </w:pPr>
-          <w:hyperlink w:anchor="_Toc124274562" w:history="1">
-            <w:r>
-              <w:rPr>
-                <w:rStyle w:val="Hipervnculo"/>
-                <w:noProof/>
-              </w:rPr>
-              <w:t>Metodología empleada</w:t>
-            </w:r>
-            <w:r>
-              <w:rPr>
-                <w:noProof/>
-                <w:webHidden/>
-              </w:rPr>
-              <w:tab/>
-            </w:r>
-            <w:r>
-              <w:rPr>
-                <w:noProof/>
-                <w:webHidden/>
-              </w:rPr>
-              <w:fldChar w:fldCharType="begin"/>
-            </w:r>
-            <w:r>
-              <w:rPr>
-                <w:noProof/>
-                <w:webHidden/>
-              </w:rPr>
-              <w:instrText xml:space="preserve"> PAGEREF _Toc124274562 \h </w:instrText>
-            </w:r>
-            <w:r>
-              <w:rPr>
-                <w:noProof/>
-                <w:webHidden/>
-              </w:rPr>
-            </w:r>
-            <w:r>
-              <w:rPr>
-                <w:noProof/>
-                <w:webHidden/>
-              </w:rPr>
-              <w:fldChar w:fldCharType="separate"/>
-            </w:r>
-            <w:r>
-              <w:rPr>
-                <w:noProof/>
-                <w:webHidden/>
-              </w:rPr>
-              <w:t>7</w:t>
-            </w:r>
-            <w:r>
-              <w:rPr>
-                <w:noProof/>
-                <w:webHidden/>
-              </w:rPr>
-              <w:fldChar w:fldCharType="end"/>
-            </w:r>
-          </w:hyperlink>
-        </w:p>
-        <w:p>
-          <w:pPr>
-            <w:pStyle w:val="TDC2"/>
-            <w:tabs>
-              <w:tab w:val="right" w:leader="dot" w:pos="9016"/>
-            </w:tabs>
-            <w:rPr>
-              <w:rFonts w:asciiTheme="minorHAnsi" w:eastAsiaTheme="minorEastAsia" w:hAnsiTheme="minorHAnsi"/>
-              <w:noProof/>
-              <w:lang w:eastAsia="es-ES"/>
-            </w:rPr>
-          </w:pPr>
-          <w:hyperlink w:anchor="_Toc124274563" w:history="1">
-            <w:r>
-              <w:rPr>
-                <w:rStyle w:val="Hipervnculo"/>
-                <w:noProof/>
-              </w:rPr>
-              <w:t>ArUco</w:t>
-            </w:r>
-            <w:r>
-              <w:rPr>
-                <w:noProof/>
-                <w:webHidden/>
-              </w:rPr>
-              <w:tab/>
-            </w:r>
-            <w:r>
-              <w:rPr>
-                <w:noProof/>
-                <w:webHidden/>
-              </w:rPr>
-              <w:fldChar w:fldCharType="begin"/>
-            </w:r>
-            <w:r>
-              <w:rPr>
-                <w:noProof/>
-                <w:webHidden/>
-              </w:rPr>
-              <w:instrText xml:space="preserve"> PAGEREF _Toc124274563 \h </w:instrText>
-            </w:r>
-            <w:r>
-              <w:rPr>
-                <w:noProof/>
-                <w:webHidden/>
-              </w:rPr>
-            </w:r>
-            <w:r>
-              <w:rPr>
-                <w:noProof/>
-                <w:webHidden/>
-              </w:rPr>
-              <w:fldChar w:fldCharType="separate"/>
-            </w:r>
-            <w:r>
-              <w:rPr>
-                <w:noProof/>
-                <w:webHidden/>
-              </w:rPr>
-              <w:t>7</w:t>
-            </w:r>
-            <w:r>
-              <w:rPr>
-                <w:noProof/>
-                <w:webHidden/>
-              </w:rPr>
-              <w:fldChar w:fldCharType="end"/>
-            </w:r>
-          </w:hyperlink>
-        </w:p>
-        <w:p>
-          <w:pPr>
-            <w:pStyle w:val="TDC2"/>
-            <w:tabs>
-              <w:tab w:val="right" w:leader="dot" w:pos="9016"/>
-            </w:tabs>
-            <w:rPr>
-              <w:rFonts w:asciiTheme="minorHAnsi" w:eastAsiaTheme="minorEastAsia" w:hAnsiTheme="minorHAnsi"/>
-              <w:noProof/>
-              <w:lang w:eastAsia="es-ES"/>
-            </w:rPr>
-          </w:pPr>
-          <w:hyperlink w:anchor="_Toc124274564" w:history="1">
-            <w:r>
-              <w:rPr>
-                <w:rStyle w:val="Hipervnculo"/>
-                <w:noProof/>
-              </w:rPr>
-              <w:t>Mocks y TDD</w:t>
-            </w:r>
-            <w:r>
-              <w:rPr>
-                <w:noProof/>
-                <w:webHidden/>
-              </w:rPr>
-              <w:tab/>
-            </w:r>
-            <w:r>
-              <w:rPr>
-                <w:noProof/>
-                <w:webHidden/>
-              </w:rPr>
-              <w:fldChar w:fldCharType="begin"/>
-            </w:r>
-            <w:r>
-              <w:rPr>
-                <w:noProof/>
-                <w:webHidden/>
-              </w:rPr>
-              <w:instrText xml:space="preserve"> PAGEREF _Toc124274564 \h </w:instrText>
-            </w:r>
-            <w:r>
-              <w:rPr>
-                <w:noProof/>
-                <w:webHidden/>
-              </w:rPr>
-            </w:r>
-            <w:r>
-              <w:rPr>
-                <w:noProof/>
-                <w:webHidden/>
-              </w:rPr>
-              <w:fldChar w:fldCharType="separate"/>
-            </w:r>
-            <w:r>
-              <w:rPr>
-                <w:noProof/>
-                <w:webHidden/>
-              </w:rPr>
-              <w:t>8</w:t>
-            </w:r>
-            <w:r>
-              <w:rPr>
-                <w:noProof/>
-                <w:webHidden/>
-              </w:rPr>
-              <w:fldChar w:fldCharType="end"/>
-            </w:r>
-          </w:hyperlink>
-        </w:p>
-        <w:p>
-          <w:pPr>
-            <w:pStyle w:val="TDC2"/>
-            <w:tabs>
-              <w:tab w:val="right" w:leader="dot" w:pos="9016"/>
-            </w:tabs>
-            <w:rPr>
-              <w:rFonts w:asciiTheme="minorHAnsi" w:eastAsiaTheme="minorEastAsia" w:hAnsiTheme="minorHAnsi"/>
-              <w:noProof/>
-              <w:lang w:eastAsia="es-ES"/>
-            </w:rPr>
-          </w:pPr>
-          <w:hyperlink w:anchor="_Toc124274565" w:history="1">
-            <w:r>
-              <w:rPr>
-                <w:rStyle w:val="Hipervnculo"/>
-                <w:noProof/>
-              </w:rPr>
-              <w:t>Inyección de Dependencias</w:t>
-            </w:r>
-            <w:r>
-              <w:rPr>
-                <w:noProof/>
-                <w:webHidden/>
-              </w:rPr>
-              <w:tab/>
-            </w:r>
-            <w:r>
-              <w:rPr>
-                <w:noProof/>
-                <w:webHidden/>
-              </w:rPr>
-              <w:fldChar w:fldCharType="begin"/>
-            </w:r>
-            <w:r>
-              <w:rPr>
-                <w:noProof/>
-                <w:webHidden/>
-              </w:rPr>
-              <w:instrText xml:space="preserve"> PAGEREF _Toc124274565 \h </w:instrText>
-            </w:r>
-            <w:r>
-              <w:rPr>
-                <w:noProof/>
-                <w:webHidden/>
-              </w:rPr>
-            </w:r>
-            <w:r>
-              <w:rPr>
-                <w:noProof/>
-                <w:webHidden/>
-              </w:rPr>
-              <w:fldChar w:fldCharType="separate"/>
-            </w:r>
-            <w:r>
-              <w:rPr>
-                <w:noProof/>
-                <w:webHidden/>
-              </w:rPr>
-              <w:t>10</w:t>
-            </w:r>
-            <w:r>
-              <w:rPr>
-                <w:noProof/>
-                <w:webHidden/>
-              </w:rPr>
-              <w:fldChar w:fldCharType="end"/>
-            </w:r>
-          </w:hyperlink>
-        </w:p>
-        <w:p>
-          <w:pPr>
-            <w:pStyle w:val="TDC1"/>
-            <w:tabs>
-              <w:tab w:val="right" w:leader="dot" w:pos="9016"/>
-            </w:tabs>
-            <w:rPr>
-              <w:rFonts w:asciiTheme="minorHAnsi" w:eastAsiaTheme="minorEastAsia" w:hAnsiTheme="minorHAnsi"/>
-              <w:noProof/>
-              <w:lang w:eastAsia="es-ES"/>
-            </w:rPr>
-          </w:pPr>
-          <w:hyperlink w:anchor="_Toc124274566" w:history="1">
-            <w:r>
-              <w:rPr>
-                <w:rStyle w:val="Hipervnculo"/>
-                <w:noProof/>
-              </w:rPr>
-              <w:t>Mini Swarm Robots</w:t>
-            </w:r>
-            <w:r>
-              <w:rPr>
-                <w:noProof/>
-                <w:webHidden/>
-              </w:rPr>
-              <w:tab/>
-            </w:r>
-            <w:r>
-              <w:rPr>
-                <w:noProof/>
-                <w:webHidden/>
-              </w:rPr>
-              <w:fldChar w:fldCharType="begin"/>
-            </w:r>
-            <w:r>
-              <w:rPr>
-                <w:noProof/>
-                <w:webHidden/>
-              </w:rPr>
-              <w:instrText xml:space="preserve"> PAGEREF _Toc124274566 \h </w:instrText>
-            </w:r>
-            <w:r>
-              <w:rPr>
-                <w:noProof/>
-                <w:webHidden/>
-              </w:rPr>
-            </w:r>
-            <w:r>
-              <w:rPr>
-                <w:noProof/>
-                <w:webHidden/>
-              </w:rPr>
-              <w:fldChar w:fldCharType="separate"/>
-            </w:r>
-            <w:r>
-              <w:rPr>
-                <w:noProof/>
-                <w:webHidden/>
-              </w:rPr>
-              <w:t>13</w:t>
-            </w:r>
-            <w:r>
-              <w:rPr>
-                <w:noProof/>
-                <w:webHidden/>
-              </w:rPr>
-              <w:fldChar w:fldCharType="end"/>
-            </w:r>
-          </w:hyperlink>
-        </w:p>
-        <w:p>
-          <w:pPr>
-            <w:pStyle w:val="TDC2"/>
-            <w:tabs>
-              <w:tab w:val="right" w:leader="dot" w:pos="9016"/>
-            </w:tabs>
-            <w:rPr>
-              <w:rFonts w:asciiTheme="minorHAnsi" w:eastAsiaTheme="minorEastAsia" w:hAnsiTheme="minorHAnsi"/>
-              <w:noProof/>
-              <w:lang w:eastAsia="es-ES"/>
-            </w:rPr>
-          </w:pPr>
-          <w:hyperlink w:anchor="_Toc124274567" w:history="1">
-            <w:r>
-              <w:rPr>
-                <w:rStyle w:val="Hipervnculo"/>
-                <w:noProof/>
-              </w:rPr>
-              <w:t>Hardware</w:t>
-            </w:r>
-            <w:r>
-              <w:rPr>
-                <w:noProof/>
-                <w:webHidden/>
-              </w:rPr>
-              <w:tab/>
-            </w:r>
-            <w:r>
-              <w:rPr>
-                <w:noProof/>
-                <w:webHidden/>
-              </w:rPr>
-              <w:fldChar w:fldCharType="begin"/>
-            </w:r>
-            <w:r>
-              <w:rPr>
-                <w:noProof/>
-                <w:webHidden/>
-              </w:rPr>
-              <w:instrText xml:space="preserve"> PAGEREF _Toc124274567 \h </w:instrText>
-            </w:r>
-            <w:r>
-              <w:rPr>
-                <w:noProof/>
-                <w:webHidden/>
-              </w:rPr>
-            </w:r>
-            <w:r>
-              <w:rPr>
-                <w:noProof/>
-                <w:webHidden/>
-              </w:rPr>
-              <w:fldChar w:fldCharType="separate"/>
-            </w:r>
-            <w:r>
-              <w:rPr>
-                <w:noProof/>
-                <w:webHidden/>
-              </w:rPr>
-              <w:t>13</w:t>
-            </w:r>
-            <w:r>
-              <w:rPr>
-                <w:noProof/>
-                <w:webHidden/>
-              </w:rPr>
-              <w:fldChar w:fldCharType="end"/>
-            </w:r>
-          </w:hyperlink>
-        </w:p>
-        <w:p>
-          <w:pPr>
-            <w:pStyle w:val="TDC3"/>
-            <w:tabs>
-              <w:tab w:val="right" w:leader="dot" w:pos="9016"/>
-            </w:tabs>
-            <w:rPr>
-              <w:rFonts w:asciiTheme="minorHAnsi" w:eastAsiaTheme="minorEastAsia" w:hAnsiTheme="minorHAnsi"/>
-              <w:noProof/>
-              <w:lang w:eastAsia="es-ES"/>
-            </w:rPr>
-          </w:pPr>
-          <w:hyperlink w:anchor="_Toc124274568" w:history="1">
-            <w:r>
-              <w:rPr>
-                <w:rStyle w:val="Hipervnculo"/>
-                <w:noProof/>
-              </w:rPr>
-              <w:t>Robots</w:t>
-            </w:r>
-            <w:r>
-              <w:rPr>
-                <w:noProof/>
-                <w:webHidden/>
-              </w:rPr>
-              <w:tab/>
-            </w:r>
-            <w:r>
-              <w:rPr>
-                <w:noProof/>
-                <w:webHidden/>
-              </w:rPr>
-              <w:fldChar w:fldCharType="begin"/>
-            </w:r>
-            <w:r>
-              <w:rPr>
-                <w:noProof/>
-                <w:webHidden/>
-              </w:rPr>
-              <w:instrText xml:space="preserve"> PAGEREF _Toc124274568 \h </w:instrText>
-            </w:r>
-            <w:r>
-              <w:rPr>
-                <w:noProof/>
-                <w:webHidden/>
-              </w:rPr>
-            </w:r>
-            <w:r>
-              <w:rPr>
-                <w:noProof/>
-                <w:webHidden/>
-              </w:rPr>
-              <w:fldChar w:fldCharType="separate"/>
-            </w:r>
-            <w:r>
-              <w:rPr>
-                <w:noProof/>
-                <w:webHidden/>
-              </w:rPr>
-              <w:t>13</w:t>
-            </w:r>
-            <w:r>
-              <w:rPr>
-                <w:noProof/>
-                <w:webHidden/>
-              </w:rPr>
-              <w:fldChar w:fldCharType="end"/>
-            </w:r>
-          </w:hyperlink>
-        </w:p>
-        <w:p>
-          <w:pPr>
-            <w:pStyle w:val="TDC3"/>
-            <w:tabs>
-              <w:tab w:val="right" w:leader="dot" w:pos="9016"/>
-            </w:tabs>
-            <w:rPr>
-              <w:rFonts w:asciiTheme="minorHAnsi" w:eastAsiaTheme="minorEastAsia" w:hAnsiTheme="minorHAnsi"/>
-              <w:noProof/>
-              <w:lang w:eastAsia="es-ES"/>
-            </w:rPr>
-          </w:pPr>
-          <w:hyperlink w:anchor="_Toc124274569" w:history="1">
-            <w:r>
-              <w:rPr>
-                <w:rStyle w:val="Hipervnculo"/>
-                <w:noProof/>
-              </w:rPr>
-              <w:t>Circuitos</w:t>
-            </w:r>
-            <w:r>
-              <w:rPr>
-                <w:noProof/>
-                <w:webHidden/>
-              </w:rPr>
-              <w:tab/>
-            </w:r>
-            <w:r>
-              <w:rPr>
-                <w:noProof/>
-                <w:webHidden/>
-              </w:rPr>
-              <w:fldChar w:fldCharType="begin"/>
-            </w:r>
-            <w:r>
-              <w:rPr>
-                <w:noProof/>
-                <w:webHidden/>
-              </w:rPr>
-              <w:instrText xml:space="preserve"> PAGEREF _Toc124274569 \h </w:instrText>
-            </w:r>
-            <w:r>
-              <w:rPr>
-                <w:noProof/>
-                <w:webHidden/>
-              </w:rPr>
-            </w:r>
-            <w:r>
-              <w:rPr>
-                <w:noProof/>
-                <w:webHidden/>
-              </w:rPr>
-              <w:fldChar w:fldCharType="separate"/>
-            </w:r>
-            <w:r>
-              <w:rPr>
-                <w:noProof/>
-                <w:webHidden/>
-              </w:rPr>
-              <w:t>17</w:t>
-            </w:r>
-            <w:r>
-              <w:rPr>
-                <w:noProof/>
-                <w:webHidden/>
-              </w:rPr>
-              <w:fldChar w:fldCharType="end"/>
-            </w:r>
-          </w:hyperlink>
-        </w:p>
-        <w:p>
-          <w:pPr>
-            <w:pStyle w:val="TDC3"/>
-            <w:tabs>
-              <w:tab w:val="right" w:leader="dot" w:pos="9016"/>
-            </w:tabs>
-            <w:rPr>
-              <w:rFonts w:asciiTheme="minorHAnsi" w:eastAsiaTheme="minorEastAsia" w:hAnsiTheme="minorHAnsi"/>
-              <w:noProof/>
-              <w:lang w:eastAsia="es-ES"/>
-            </w:rPr>
-          </w:pPr>
-          <w:hyperlink w:anchor="_Toc124274570" w:history="1">
-            <w:r>
-              <w:rPr>
-                <w:rStyle w:val="Hipervnculo"/>
-                <w:noProof/>
-              </w:rPr>
-              <w:t>Sistema centralizado</w:t>
-            </w:r>
-            <w:r>
-              <w:rPr>
-                <w:noProof/>
-                <w:webHidden/>
-              </w:rPr>
-              <w:tab/>
-            </w:r>
-            <w:r>
-              <w:rPr>
-                <w:noProof/>
-                <w:webHidden/>
-              </w:rPr>
-              <w:fldChar w:fldCharType="begin"/>
-            </w:r>
-            <w:r>
-              <w:rPr>
-                <w:noProof/>
-                <w:webHidden/>
-              </w:rPr>
-              <w:instrText xml:space="preserve"> PAGEREF _Toc124274570 \h </w:instrText>
-            </w:r>
-            <w:r>
-              <w:rPr>
-                <w:noProof/>
-                <w:webHidden/>
-              </w:rPr>
-            </w:r>
-            <w:r>
-              <w:rPr>
-                <w:noProof/>
-                <w:webHidden/>
-              </w:rPr>
-              <w:fldChar w:fldCharType="separate"/>
-            </w:r>
-            <w:r>
-              <w:rPr>
-                <w:noProof/>
-                <w:webHidden/>
-              </w:rPr>
-              <w:t>17</w:t>
-            </w:r>
-            <w:r>
-              <w:rPr>
-                <w:noProof/>
-                <w:webHidden/>
-              </w:rPr>
-              <w:fldChar w:fldCharType="end"/>
-            </w:r>
-          </w:hyperlink>
-        </w:p>
-        <w:p>
-          <w:pPr>
-            <w:pStyle w:val="TDC3"/>
-            <w:tabs>
-              <w:tab w:val="right" w:leader="dot" w:pos="9016"/>
-            </w:tabs>
-            <w:rPr>
-              <w:rFonts w:asciiTheme="minorHAnsi" w:eastAsiaTheme="minorEastAsia" w:hAnsiTheme="minorHAnsi"/>
-              <w:noProof/>
-              <w:lang w:eastAsia="es-ES"/>
-            </w:rPr>
-          </w:pPr>
-          <w:hyperlink w:anchor="_Toc124274571" w:history="1">
-            <w:r>
-              <w:rPr>
-                <w:rStyle w:val="Hipervnculo"/>
-                <w:noProof/>
-              </w:rPr>
-              <w:t>Presupuesto</w:t>
-            </w:r>
-            <w:r>
-              <w:rPr>
-                <w:noProof/>
-                <w:webHidden/>
-              </w:rPr>
-              <w:tab/>
-            </w:r>
-            <w:r>
-              <w:rPr>
-                <w:noProof/>
-                <w:webHidden/>
-              </w:rPr>
-              <w:fldChar w:fldCharType="begin"/>
-            </w:r>
-            <w:r>
-              <w:rPr>
-                <w:noProof/>
-                <w:webHidden/>
-              </w:rPr>
-              <w:instrText xml:space="preserve"> PAGEREF _Toc124274571 \h </w:instrText>
-            </w:r>
-            <w:r>
-              <w:rPr>
-                <w:noProof/>
-                <w:webHidden/>
-              </w:rPr>
-            </w:r>
-            <w:r>
-              <w:rPr>
-                <w:noProof/>
-                <w:webHidden/>
-              </w:rPr>
-              <w:fldChar w:fldCharType="separate"/>
-            </w:r>
-            <w:r>
-              <w:rPr>
-                <w:noProof/>
-                <w:webHidden/>
-              </w:rPr>
-              <w:t>17</w:t>
-            </w:r>
-            <w:r>
-              <w:rPr>
-                <w:noProof/>
-                <w:webHidden/>
-              </w:rPr>
-              <w:fldChar w:fldCharType="end"/>
-            </w:r>
-          </w:hyperlink>
-        </w:p>
-        <w:p>
-          <w:pPr>
-            <w:pStyle w:val="TDC3"/>
-            <w:tabs>
-              <w:tab w:val="right" w:leader="dot" w:pos="9016"/>
-            </w:tabs>
-            <w:rPr>
-              <w:rFonts w:asciiTheme="minorHAnsi" w:eastAsiaTheme="minorEastAsia" w:hAnsiTheme="minorHAnsi"/>
-              <w:noProof/>
-              <w:lang w:eastAsia="es-ES"/>
-            </w:rPr>
-          </w:pPr>
-          <w:hyperlink w:anchor="_Toc124274572" w:history="1">
-            <w:r>
-              <w:rPr>
-                <w:rStyle w:val="Hipervnculo"/>
-                <w:noProof/>
-              </w:rPr>
-              <w:t>Resultados</w:t>
-            </w:r>
-            <w:r>
-              <w:rPr>
-                <w:noProof/>
-                <w:webHidden/>
-              </w:rPr>
-              <w:tab/>
-            </w:r>
-            <w:r>
-              <w:rPr>
-                <w:noProof/>
-                <w:webHidden/>
-              </w:rPr>
-              <w:fldChar w:fldCharType="begin"/>
-            </w:r>
-            <w:r>
-              <w:rPr>
-                <w:noProof/>
-                <w:webHidden/>
-              </w:rPr>
-              <w:instrText xml:space="preserve"> PAGEREF _Toc124274572 \h </w:instrText>
-            </w:r>
-            <w:r>
-              <w:rPr>
-                <w:noProof/>
-                <w:webHidden/>
-              </w:rPr>
-            </w:r>
-            <w:r>
-              <w:rPr>
-                <w:noProof/>
-                <w:webHidden/>
-              </w:rPr>
-              <w:fldChar w:fldCharType="separate"/>
-            </w:r>
-            <w:r>
-              <w:rPr>
-                <w:noProof/>
-                <w:webHidden/>
-              </w:rPr>
-              <w:t>18</w:t>
-            </w:r>
-            <w:r>
-              <w:rPr>
-                <w:noProof/>
-                <w:webHidden/>
-              </w:rPr>
-              <w:fldChar w:fldCharType="end"/>
-            </w:r>
-          </w:hyperlink>
-        </w:p>
-        <w:p>
-          <w:pPr>
-            <w:pStyle w:val="TDC2"/>
-            <w:tabs>
-              <w:tab w:val="right" w:leader="dot" w:pos="9016"/>
-            </w:tabs>
-            <w:rPr>
-              <w:rFonts w:asciiTheme="minorHAnsi" w:eastAsiaTheme="minorEastAsia" w:hAnsiTheme="minorHAnsi"/>
-              <w:noProof/>
-              <w:lang w:eastAsia="es-ES"/>
-            </w:rPr>
-          </w:pPr>
-          <w:hyperlink w:anchor="_Toc124274573" w:history="1">
-            <w:r>
-              <w:rPr>
-                <w:rStyle w:val="Hipervnculo"/>
-                <w:noProof/>
-              </w:rPr>
-              <w:t>Software</w:t>
-            </w:r>
-            <w:r>
-              <w:rPr>
-                <w:noProof/>
-                <w:webHidden/>
-              </w:rPr>
-              <w:tab/>
-            </w:r>
-            <w:r>
-              <w:rPr>
-                <w:noProof/>
-                <w:webHidden/>
-              </w:rPr>
-              <w:fldChar w:fldCharType="begin"/>
-            </w:r>
-            <w:r>
-              <w:rPr>
-                <w:noProof/>
-                <w:webHidden/>
-              </w:rPr>
-              <w:instrText xml:space="preserve"> PAGEREF _Toc124274573 \h </w:instrText>
-            </w:r>
-            <w:r>
-              <w:rPr>
-                <w:noProof/>
-                <w:webHidden/>
-              </w:rPr>
-            </w:r>
-            <w:r>
-              <w:rPr>
-                <w:noProof/>
-                <w:webHidden/>
-              </w:rPr>
-              <w:fldChar w:fldCharType="separate"/>
-            </w:r>
-            <w:r>
-              <w:rPr>
-                <w:noProof/>
-                <w:webHidden/>
-              </w:rPr>
-              <w:t>19</w:t>
-            </w:r>
-            <w:r>
-              <w:rPr>
-                <w:noProof/>
-                <w:webHidden/>
-              </w:rPr>
-              <w:fldChar w:fldCharType="end"/>
-            </w:r>
-          </w:hyperlink>
-        </w:p>
-        <w:p>
-          <w:pPr>
-            <w:pStyle w:val="TDC3"/>
-            <w:tabs>
-              <w:tab w:val="right" w:leader="dot" w:pos="9016"/>
-            </w:tabs>
-            <w:rPr>
-              <w:rFonts w:asciiTheme="minorHAnsi" w:eastAsiaTheme="minorEastAsia" w:hAnsiTheme="minorHAnsi"/>
-              <w:noProof/>
-              <w:lang w:eastAsia="es-ES"/>
-            </w:rPr>
-          </w:pPr>
-          <w:hyperlink w:anchor="_Toc124274574" w:history="1">
-            <w:r>
-              <w:rPr>
-                <w:rStyle w:val="Hipervnculo"/>
-                <w:noProof/>
-              </w:rPr>
-              <w:t>Robots</w:t>
-            </w:r>
-            <w:r>
-              <w:rPr>
-                <w:noProof/>
-                <w:webHidden/>
-              </w:rPr>
-              <w:tab/>
-            </w:r>
-            <w:r>
-              <w:rPr>
-                <w:noProof/>
-                <w:webHidden/>
-              </w:rPr>
-              <w:fldChar w:fldCharType="begin"/>
-            </w:r>
-            <w:r>
-              <w:rPr>
-                <w:noProof/>
-                <w:webHidden/>
-              </w:rPr>
-              <w:instrText xml:space="preserve"> PAGEREF _Toc124274574 \h </w:instrText>
-            </w:r>
-            <w:r>
-              <w:rPr>
-                <w:noProof/>
-                <w:webHidden/>
-              </w:rPr>
-            </w:r>
-            <w:r>
-              <w:rPr>
-                <w:noProof/>
-                <w:webHidden/>
-              </w:rPr>
-              <w:fldChar w:fldCharType="separate"/>
-            </w:r>
-            <w:r>
-              <w:rPr>
-                <w:noProof/>
-                <w:webHidden/>
-              </w:rPr>
-              <w:t>19</w:t>
-            </w:r>
-            <w:r>
-              <w:rPr>
-                <w:noProof/>
-                <w:webHidden/>
-              </w:rPr>
-              <w:fldChar w:fldCharType="end"/>
-            </w:r>
-          </w:hyperlink>
-        </w:p>
-        <w:p>
-          <w:pPr>
-            <w:pStyle w:val="TDC3"/>
-            <w:tabs>
-              <w:tab w:val="right" w:leader="dot" w:pos="9016"/>
-            </w:tabs>
-            <w:rPr>
-              <w:rFonts w:asciiTheme="minorHAnsi" w:eastAsiaTheme="minorEastAsia" w:hAnsiTheme="minorHAnsi"/>
-              <w:noProof/>
-              <w:lang w:eastAsia="es-ES"/>
-            </w:rPr>
-          </w:pPr>
-          <w:hyperlink w:anchor="_Toc124274575" w:history="1">
-            <w:r>
-              <w:rPr>
-                <w:rStyle w:val="Hipervnculo"/>
-                <w:noProof/>
-              </w:rPr>
-              <w:t>Sistema Centralizado</w:t>
-            </w:r>
-            <w:r>
-              <w:rPr>
-                <w:noProof/>
-                <w:webHidden/>
-              </w:rPr>
-              <w:tab/>
-            </w:r>
-            <w:r>
-              <w:rPr>
-                <w:noProof/>
-                <w:webHidden/>
-              </w:rPr>
-              <w:fldChar w:fldCharType="begin"/>
-            </w:r>
-            <w:r>
-              <w:rPr>
-                <w:noProof/>
-                <w:webHidden/>
-              </w:rPr>
-              <w:instrText xml:space="preserve"> PAGEREF _Toc124274575 \h </w:instrText>
-            </w:r>
-            <w:r>
-              <w:rPr>
-                <w:noProof/>
-                <w:webHidden/>
-              </w:rPr>
-            </w:r>
-            <w:r>
-              <w:rPr>
-                <w:noProof/>
-                <w:webHidden/>
-              </w:rPr>
-              <w:fldChar w:fldCharType="separate"/>
-            </w:r>
-            <w:r>
-              <w:rPr>
-                <w:noProof/>
-                <w:webHidden/>
-              </w:rPr>
-              <w:t>19</w:t>
-            </w:r>
-            <w:r>
-              <w:rPr>
-                <w:noProof/>
-                <w:webHidden/>
-              </w:rPr>
-              <w:fldChar w:fldCharType="end"/>
-            </w:r>
-          </w:hyperlink>
-        </w:p>
-        <w:p>
-          <w:pPr>
-            <w:pStyle w:val="TDC2"/>
-            <w:tabs>
-              <w:tab w:val="right" w:leader="dot" w:pos="9016"/>
-            </w:tabs>
-            <w:rPr>
-              <w:rFonts w:asciiTheme="minorHAnsi" w:eastAsiaTheme="minorEastAsia" w:hAnsiTheme="minorHAnsi"/>
-              <w:noProof/>
-              <w:lang w:eastAsia="es-ES"/>
-            </w:rPr>
-          </w:pPr>
-          <w:hyperlink w:anchor="_Toc124274576" w:history="1">
-            <w:r>
-              <w:rPr>
-                <w:rStyle w:val="Hipervnculo"/>
-                <w:noProof/>
-              </w:rPr>
-              <w:t>Líneas futuras</w:t>
-            </w:r>
-            <w:r>
-              <w:rPr>
-                <w:noProof/>
-                <w:webHidden/>
-              </w:rPr>
-              <w:tab/>
-            </w:r>
-            <w:r>
-              <w:rPr>
-                <w:noProof/>
-                <w:webHidden/>
-              </w:rPr>
-              <w:fldChar w:fldCharType="begin"/>
-            </w:r>
-            <w:r>
-              <w:rPr>
-                <w:noProof/>
-                <w:webHidden/>
-              </w:rPr>
-              <w:instrText xml:space="preserve"> PAGEREF _Toc124274576 \h </w:instrText>
-            </w:r>
-            <w:r>
-              <w:rPr>
-                <w:noProof/>
-                <w:webHidden/>
-              </w:rPr>
-            </w:r>
-            <w:r>
-              <w:rPr>
-                <w:noProof/>
-                <w:webHidden/>
-              </w:rPr>
-              <w:fldChar w:fldCharType="separate"/>
-            </w:r>
-            <w:r>
-              <w:rPr>
-                <w:noProof/>
-                <w:webHidden/>
-              </w:rPr>
-              <w:t>27</w:t>
-            </w:r>
-            <w:r>
-              <w:rPr>
-                <w:noProof/>
-                <w:webHidden/>
-              </w:rPr>
-              <w:fldChar w:fldCharType="end"/>
-            </w:r>
-          </w:hyperlink>
-        </w:p>
-        <w:p>
-          <w:pPr>
-            <w:pStyle w:val="TDC1"/>
-            <w:tabs>
-              <w:tab w:val="right" w:leader="dot" w:pos="9016"/>
-            </w:tabs>
-            <w:rPr>
-              <w:rFonts w:asciiTheme="minorHAnsi" w:eastAsiaTheme="minorEastAsia" w:hAnsiTheme="minorHAnsi"/>
-              <w:noProof/>
-              <w:lang w:eastAsia="es-ES"/>
-            </w:rPr>
-          </w:pPr>
-          <w:hyperlink w:anchor="_Toc124274577" w:history="1">
-            <w:r>
-              <w:rPr>
-                <w:rStyle w:val="Hipervnculo"/>
-                <w:noProof/>
-              </w:rPr>
-              <w:t>Bibliografía y referencias</w:t>
-            </w:r>
-            <w:r>
-              <w:rPr>
-                <w:noProof/>
-                <w:webHidden/>
-              </w:rPr>
-              <w:tab/>
-            </w:r>
-            <w:r>
-              <w:rPr>
-                <w:noProof/>
-                <w:webHidden/>
-              </w:rPr>
-              <w:fldChar w:fldCharType="begin"/>
-            </w:r>
-            <w:r>
-              <w:rPr>
-                <w:noProof/>
-                <w:webHidden/>
-              </w:rPr>
-              <w:instrText xml:space="preserve"> PAGEREF _Toc124274577 \h </w:instrText>
-            </w:r>
-            <w:r>
-              <w:rPr>
-                <w:noProof/>
-                <w:webHidden/>
-              </w:rPr>
-            </w:r>
-            <w:r>
-              <w:rPr>
-                <w:noProof/>
-                <w:webHidden/>
-              </w:rPr>
-              <w:fldChar w:fldCharType="separate"/>
-            </w:r>
-            <w:r>
-              <w:rPr>
-                <w:noProof/>
-                <w:webHidden/>
-              </w:rPr>
-              <w:t>28</w:t>
-            </w:r>
-            <w:r>
-              <w:rPr>
-                <w:noProof/>
-                <w:webHidden/>
-              </w:rPr>
-              <w:fldChar w:fldCharType="end"/>
-            </w:r>
-          </w:hyperlink>
-        </w:p>
-        <w:p>
-          <w:pPr>
-            <w:pStyle w:val="TDC1"/>
-            <w:tabs>
-              <w:tab w:val="right" w:leader="dot" w:pos="9016"/>
-            </w:tabs>
-            <w:rPr>
-              <w:rFonts w:asciiTheme="minorHAnsi" w:eastAsiaTheme="minorEastAsia" w:hAnsiTheme="minorHAnsi"/>
-              <w:noProof/>
-              <w:lang w:eastAsia="es-ES"/>
-            </w:rPr>
-          </w:pPr>
-          <w:hyperlink w:anchor="_Toc124274578" w:history="1">
-            <w:r>
-              <w:rPr>
-                <w:rStyle w:val="Hipervnculo"/>
-                <w:noProof/>
-              </w:rPr>
-              <w:t>Anexos</w:t>
-            </w:r>
-            <w:r>
-              <w:rPr>
-                <w:noProof/>
-                <w:webHidden/>
-              </w:rPr>
-              <w:tab/>
-            </w:r>
-            <w:r>
-              <w:rPr>
-                <w:noProof/>
-                <w:webHidden/>
-              </w:rPr>
-              <w:fldChar w:fldCharType="begin"/>
-            </w:r>
-            <w:r>
-              <w:rPr>
-                <w:noProof/>
-                <w:webHidden/>
-              </w:rPr>
-              <w:instrText xml:space="preserve"> PAGEREF _Toc124274578 \h </w:instrText>
+              <w:instrText xml:space="preserve"> PAGEREF _Toc124358187 \h </w:instrText>
             </w:r>
             <w:r>
               <w:rPr>
@@ -3339,7 +3059,7 @@
       <w:pPr>
         <w:pStyle w:val="Ttulo1"/>
       </w:pPr>
-      <w:bookmarkStart w:id="6" w:name="_Toc124274559"/>
+      <w:bookmarkStart w:id="6" w:name="_Toc124358168"/>
       <w:r>
         <w:lastRenderedPageBreak/>
         <w:t>Introducción</w:t>
@@ -3410,7 +3130,7 @@
       <w:pPr>
         <w:pStyle w:val="Ttulo1"/>
       </w:pPr>
-      <w:bookmarkStart w:id="7" w:name="_Toc124274560"/>
+      <w:bookmarkStart w:id="7" w:name="_Toc124358169"/>
       <w:r>
         <w:t>Justificación</w:t>
       </w:r>
@@ -3710,7 +3430,7 @@
       <w:pPr>
         <w:pStyle w:val="Ttulo1"/>
       </w:pPr>
-      <w:bookmarkStart w:id="8" w:name="_Toc124274561"/>
+      <w:bookmarkStart w:id="8" w:name="_Toc124358170"/>
       <w:r>
         <w:t>Contexto tecnológico</w:t>
       </w:r>
@@ -3753,7 +3473,7 @@
       <w:pPr>
         <w:pStyle w:val="Ttulo1"/>
       </w:pPr>
-      <w:bookmarkStart w:id="10" w:name="_Toc124274562"/>
+      <w:bookmarkStart w:id="10" w:name="_Toc124358171"/>
       <w:r>
         <w:lastRenderedPageBreak/>
         <w:t>Metodología empleada</w:t>
@@ -3765,7 +3485,7 @@
         <w:pStyle w:val="Ttulo2"/>
       </w:pPr>
       <w:bookmarkStart w:id="11" w:name="_ArUco"/>
-      <w:bookmarkStart w:id="12" w:name="_Toc124274563"/>
+      <w:bookmarkStart w:id="12" w:name="_Toc124358172"/>
       <w:bookmarkEnd w:id="11"/>
       <w:r>
         <w:t>ArUco</w:t>
@@ -4067,7 +3787,7 @@
       <w:pPr>
         <w:pStyle w:val="Ttulo2"/>
       </w:pPr>
-      <w:bookmarkStart w:id="14" w:name="_Toc124274564"/>
+      <w:bookmarkStart w:id="14" w:name="_Toc124358173"/>
       <w:r>
         <w:lastRenderedPageBreak/>
         <w:t>Mocks y TDD</w:t>
@@ -4573,7 +4293,7 @@
       <w:pPr>
         <w:pStyle w:val="Ttulo2"/>
       </w:pPr>
-      <w:bookmarkStart w:id="18" w:name="_Toc124274565"/>
+      <w:bookmarkStart w:id="18" w:name="_Toc124358174"/>
       <w:r>
         <w:t>Inyección de Dependencias</w:t>
       </w:r>
@@ -5157,7 +4877,7 @@
       <w:pPr>
         <w:pStyle w:val="Ttulo1"/>
       </w:pPr>
-      <w:bookmarkStart w:id="23" w:name="_Toc124274566"/>
+      <w:bookmarkStart w:id="23" w:name="_Toc124358175"/>
       <w:r>
         <w:lastRenderedPageBreak/>
         <w:t>Mini Swarm Robots</w:t>
@@ -5168,7 +4888,7 @@
       <w:pPr>
         <w:pStyle w:val="Ttulo2"/>
       </w:pPr>
-      <w:bookmarkStart w:id="24" w:name="_Toc124274567"/>
+      <w:bookmarkStart w:id="24" w:name="_Toc124358176"/>
       <w:r>
         <w:t>Hardware</w:t>
       </w:r>
@@ -5186,7 +4906,7 @@
       <w:pPr>
         <w:pStyle w:val="Ttulo3"/>
       </w:pPr>
-      <w:bookmarkStart w:id="25" w:name="_Toc124274568"/>
+      <w:bookmarkStart w:id="25" w:name="_Toc124358177"/>
       <w:r>
         <w:t>Robots</w:t>
       </w:r>
@@ -5984,7 +5704,7 @@
       <w:pPr>
         <w:pStyle w:val="Ttulo3"/>
       </w:pPr>
-      <w:bookmarkStart w:id="32" w:name="_Toc124274569"/>
+      <w:bookmarkStart w:id="32" w:name="_Toc124358178"/>
       <w:r>
         <w:lastRenderedPageBreak/>
         <w:t>Circuitos</w:t>
@@ -6079,7 +5799,7 @@
       <w:pPr>
         <w:pStyle w:val="Ttulo3"/>
       </w:pPr>
-      <w:bookmarkStart w:id="34" w:name="_Toc124274570"/>
+      <w:bookmarkStart w:id="34" w:name="_Toc124358179"/>
       <w:r>
         <w:t>Sistema centralizado</w:t>
       </w:r>
@@ -6198,20 +5918,9 @@
     </w:p>
     <w:p>
       <w:pPr>
-        <w:spacing w:line="259" w:lineRule="auto"/>
-        <w:rPr>
-          <w:rFonts w:ascii="Arial Black" w:eastAsiaTheme="majorEastAsia" w:hAnsi="Arial Black" w:cstheme="majorBidi"/>
-          <w:color w:val="000000" w:themeColor="text1"/>
-          <w:sz w:val="24"/>
-          <w:szCs w:val="24"/>
-        </w:rPr>
-      </w:pPr>
-    </w:p>
-    <w:p>
-      <w:pPr>
         <w:pStyle w:val="Ttulo3"/>
       </w:pPr>
-      <w:bookmarkStart w:id="35" w:name="_Toc124274571"/>
+      <w:bookmarkStart w:id="35" w:name="_Toc124358180"/>
       <w:r>
         <w:t>Presupuesto</w:t>
       </w:r>
@@ -6225,13 +5934,16 @@
         <w:t>continuación,</w:t>
       </w:r>
       <w:r>
-        <w:t xml:space="preserve"> se recoge una lista de los materiales necesarios para la recreación del proyecto </w:t>
-      </w:r>
-      <w:r>
-        <w:t xml:space="preserve">(*) </w:t>
+        <w:t xml:space="preserve"> se recoge una lista de los materiales necesarios para la recreación del proyecto</w:t>
+      </w:r>
+      <w:r>
+        <w:t xml:space="preserve"> </w:t>
       </w:r>
       <w:r>
         <w:t>junto a su precio</w:t>
+      </w:r>
+      <w:r>
+        <w:t xml:space="preserve"> (*)</w:t>
       </w:r>
       <w:r>
         <w:t>.</w:t>
@@ -6500,7 +6212,19 @@
                 <w:rPr>
                   <w:rStyle w:val="Hipervnculo"/>
                 </w:rPr>
-                <w:t>Motor DC</w:t>
+                <w:t xml:space="preserve">Motor </w:t>
+              </w:r>
+              <w:r>
+                <w:rPr>
+                  <w:rStyle w:val="Hipervnculo"/>
+                </w:rPr>
+                <w:t>D</w:t>
+              </w:r>
+              <w:r>
+                <w:rPr>
+                  <w:rStyle w:val="Hipervnculo"/>
+                </w:rPr>
+                <w:t>C</w:t>
               </w:r>
             </w:hyperlink>
           </w:p>
@@ -6640,6 +6364,76 @@
             </w:pPr>
             <w:r>
               <w:t>1.29€</w:t>
+            </w:r>
+          </w:p>
+        </w:tc>
+      </w:tr>
+      <w:tr>
+        <w:tc>
+          <w:tcPr>
+            <w:tcW w:w="2254" w:type="dxa"/>
+            <w:tcBorders>
+              <w:bottom w:val="single" w:sz="4" w:space="0" w:color="auto"/>
+            </w:tcBorders>
+            <w:vAlign w:val="center"/>
+          </w:tcPr>
+          <w:p>
+            <w:pPr>
+              <w:jc w:val="center"/>
+            </w:pPr>
+            <w:r>
+              <w:t>Impresión 3D</w:t>
+            </w:r>
+          </w:p>
+        </w:tc>
+        <w:tc>
+          <w:tcPr>
+            <w:tcW w:w="2254" w:type="dxa"/>
+            <w:tcBorders>
+              <w:bottom w:val="single" w:sz="4" w:space="0" w:color="auto"/>
+            </w:tcBorders>
+            <w:vAlign w:val="center"/>
+          </w:tcPr>
+          <w:p>
+            <w:pPr>
+              <w:jc w:val="center"/>
+            </w:pPr>
+            <w:r>
+              <w:t>1</w:t>
+            </w:r>
+          </w:p>
+        </w:tc>
+        <w:tc>
+          <w:tcPr>
+            <w:tcW w:w="2254" w:type="dxa"/>
+            <w:tcBorders>
+              <w:bottom w:val="single" w:sz="4" w:space="0" w:color="auto"/>
+            </w:tcBorders>
+            <w:vAlign w:val="center"/>
+          </w:tcPr>
+          <w:p>
+            <w:pPr>
+              <w:jc w:val="center"/>
+            </w:pPr>
+            <w:r>
+              <w:t>1.00€</w:t>
+            </w:r>
+          </w:p>
+        </w:tc>
+        <w:tc>
+          <w:tcPr>
+            <w:tcW w:w="2254" w:type="dxa"/>
+            <w:tcBorders>
+              <w:bottom w:val="single" w:sz="4" w:space="0" w:color="auto"/>
+            </w:tcBorders>
+            <w:vAlign w:val="center"/>
+          </w:tcPr>
+          <w:p>
+            <w:pPr>
+              <w:jc w:val="center"/>
+            </w:pPr>
+            <w:r>
+              <w:t>1.00€</w:t>
             </w:r>
           </w:p>
         </w:tc>
@@ -6758,7 +6552,14 @@
                 <w:b/>
                 <w:bCs/>
               </w:rPr>
-              <w:t>6.54</w:t>
+              <w:t>7</w:t>
+            </w:r>
+            <w:r>
+              <w:rPr>
+                <w:b/>
+                <w:bCs/>
+              </w:rPr>
+              <w:t>.54</w:t>
             </w:r>
             <w:r>
               <w:rPr>
@@ -6805,39 +6606,28 @@
           <w:sz w:val="20"/>
           <w:szCs w:val="20"/>
         </w:rPr>
-        <w:t xml:space="preserve">*: En este presupuesto no se han tenido en cuenta el gasto de material 3D ya que es </w:t>
+        <w:t xml:space="preserve">*: </w:t>
       </w:r>
       <w:r>
         <w:rPr>
           <w:sz w:val="20"/>
           <w:szCs w:val="20"/>
         </w:rPr>
-        <w:t>despreciable</w:t>
+        <w:t>E</w:t>
       </w:r>
       <w:r>
         <w:rPr>
           <w:sz w:val="20"/>
           <w:szCs w:val="20"/>
         </w:rPr>
-        <w:t>. A su vez, estos precios se han obtenido de Aliexpress en el momento de su redacción, por lo que pueden estar sujetos a cambios.</w:t>
-      </w:r>
-    </w:p>
-    <w:p>
-      <w:pPr>
-        <w:spacing w:line="259" w:lineRule="auto"/>
-        <w:rPr>
-          <w:rFonts w:ascii="Arial Black" w:eastAsiaTheme="majorEastAsia" w:hAnsi="Arial Black" w:cstheme="majorBidi"/>
-          <w:color w:val="000000" w:themeColor="text1"/>
-          <w:sz w:val="24"/>
-          <w:szCs w:val="24"/>
-        </w:rPr>
-      </w:pPr>
+        <w:t>stos precios se han obtenido de Aliexpress en el momento de su redacción, por lo que pueden estar sujetos a cambios.</w:t>
+      </w:r>
     </w:p>
     <w:p>
       <w:pPr>
         <w:pStyle w:val="Ttulo3"/>
       </w:pPr>
-      <w:bookmarkStart w:id="37" w:name="_Toc124274572"/>
+      <w:bookmarkStart w:id="37" w:name="_Toc124358181"/>
       <w:r>
         <w:t>Resultados</w:t>
       </w:r>
@@ -6882,9 +6672,9 @@
           <w:noProof/>
         </w:rPr>
         <w:drawing>
-          <wp:inline distT="0" distB="0" distL="0" distR="0" wp14:anchorId="4D451F70" wp14:editId="503F44E8">
-            <wp:extent cx="2190750" cy="3894668"/>
-            <wp:effectExtent l="19050" t="19050" r="19050" b="10795"/>
+          <wp:inline distT="0" distB="0" distL="0" distR="0" wp14:anchorId="4D451F70" wp14:editId="3CDAEB98">
+            <wp:extent cx="2507456" cy="4457700"/>
+            <wp:effectExtent l="19050" t="19050" r="26670" b="19050"/>
             <wp:docPr id="16" name="Imagen 16"/>
             <wp:cNvGraphicFramePr>
               <a:graphicFrameLocks xmlns:a="http://schemas.openxmlformats.org/drawingml/2006/main" noChangeAspect="1"/>
@@ -6911,7 +6701,7 @@
                   <pic:spPr>
                     <a:xfrm>
                       <a:off x="0" y="0"/>
-                      <a:ext cx="2193360" cy="3899307"/>
+                      <a:ext cx="2515861" cy="4472642"/>
                     </a:xfrm>
                     <a:prstGeom prst="rect">
                       <a:avLst/>
@@ -6957,7 +6747,7 @@
       <w:pPr>
         <w:pStyle w:val="Ttulo2"/>
       </w:pPr>
-      <w:bookmarkStart w:id="39" w:name="_Toc124274573"/>
+      <w:bookmarkStart w:id="39" w:name="_Toc124358182"/>
       <w:r>
         <w:lastRenderedPageBreak/>
         <w:t>Software</w:t>
@@ -7015,7 +6805,7 @@
       <w:pPr>
         <w:pStyle w:val="Ttulo3"/>
       </w:pPr>
-      <w:bookmarkStart w:id="40" w:name="_Toc124274574"/>
+      <w:bookmarkStart w:id="40" w:name="_Toc124358183"/>
       <w:r>
         <w:t>Robots</w:t>
       </w:r>
@@ -7058,7 +6848,7 @@
       <w:pPr>
         <w:pStyle w:val="Ttulo3"/>
       </w:pPr>
-      <w:bookmarkStart w:id="41" w:name="_Toc124274575"/>
+      <w:bookmarkStart w:id="41" w:name="_Toc124358184"/>
       <w:r>
         <w:t>Sistema Centralizado</w:t>
       </w:r>
@@ -7678,21 +7468,36 @@
     </w:p>
     <w:p>
       <w:pPr>
-        <w:pStyle w:val="Ttulo4"/>
+        <w:spacing w:line="259" w:lineRule="auto"/>
+        <w:rPr>
+          <w:rFonts w:ascii="Arial Black" w:eastAsiaTheme="majorEastAsia" w:hAnsi="Arial Black" w:cstheme="majorBidi"/>
+          <w:iCs/>
+        </w:rPr>
       </w:pPr>
       <w:bookmarkStart w:id="43" w:name="_Movimiento"/>
       <w:bookmarkEnd w:id="43"/>
       <w:r>
+        <w:br w:type="page"/>
+      </w:r>
+    </w:p>
+    <w:p>
+      <w:pPr>
+        <w:pStyle w:val="Ttulo4"/>
+      </w:pPr>
+      <w:r>
+        <w:lastRenderedPageBreak/>
         <w:t>Movimiento</w:t>
       </w:r>
     </w:p>
     <w:p>
       <w:r>
-        <w:t xml:space="preserve">Uno de los problemas que nos encontramos al comenzar con este proyecto es la toma de decisión sobre que movimiento deberá hacer el robot para llegar a su destino. En el caso que se ha planteado en el proyecto, el mundo tiene dos dimensiones, conocemos tanto las </w:t>
-      </w:r>
-      <w:r>
-        <w:lastRenderedPageBreak/>
-        <w:t xml:space="preserve">coordenadas del punto al que queremos ir, como la posición y orientación del robot (esto último gracias a los marcadores </w:t>
+        <w:t>Uno de los problemas que nos encontramos al comenzar con este proyecto es la toma de decisión sobre qu</w:t>
+      </w:r>
+      <w:r>
+        <w:t>é</w:t>
+      </w:r>
+      <w:r>
+        <w:t xml:space="preserve"> movimiento deberá hacer el robot para llegar a su destino. En el caso que se ha planteado en el proyecto, el mundo tiene dos dimensiones, conocemos tanto las coordenadas del punto al que queremos ir, como la posición y orientación del robot (esto último gracias a los marcadores </w:t>
       </w:r>
       <w:hyperlink w:anchor="_ArUco" w:history="1">
         <w:r>
@@ -7756,7 +7561,19 @@
         </w:numPr>
       </w:pPr>
       <w:r>
-        <w:t>Si lo tiene, avanzar hacía el en línea recta bien moviéndose hacía adelante o hacia atrás.</w:t>
+        <w:t>Si lo tiene, avanzar hacía el en línea recta bien moviéndose hacía adelante o h</w:t>
+      </w:r>
+      <w:r>
+        <w:t>a</w:t>
+      </w:r>
+      <w:r>
+        <w:t>c</w:t>
+      </w:r>
+      <w:r>
+        <w:t>í</w:t>
+      </w:r>
+      <w:r>
+        <w:t>a atrás.</w:t>
       </w:r>
     </w:p>
     <w:p>
@@ -7780,7 +7597,21 @@
           <w:b/>
           <w:bCs/>
         </w:rPr>
-        <w:t>calculo de las orientaciones</w:t>
+        <w:t>c</w:t>
+      </w:r>
+      <w:r>
+        <w:rPr>
+          <w:b/>
+          <w:bCs/>
+        </w:rPr>
+        <w:t>á</w:t>
+      </w:r>
+      <w:r>
+        <w:rPr>
+          <w:b/>
+          <w:bCs/>
+        </w:rPr>
+        <w:t>lculo de las orientaciones</w:t>
       </w:r>
       <w:r>
         <w:t xml:space="preserve">, así como el ajuste del </w:t>
@@ -7993,25 +7824,31 @@
             <w:rPr>
               <w:rFonts w:ascii="Cambria Math" w:hAnsi="Cambria Math"/>
             </w:rPr>
-            <m:t>)</m:t>
-          </m:r>
-          <m:r>
-            <w:rPr>
-              <w:rFonts w:ascii="Cambria Math" w:hAnsi="Cambria Math"/>
-            </w:rPr>
-            <m:t>)</m:t>
+            <m:t>))</m:t>
           </m:r>
         </m:oMath>
       </m:oMathPara>
     </w:p>
     <w:p>
       <w:r>
-        <w:t>El calculo de las posiciones (x, y) tanto del centro como del frente del robot es trivial, ya que, el marcador ArUco devuelve las posiciones de las cuatro esquinas ordenadas.</w:t>
-      </w:r>
-    </w:p>
-    <w:p>
-      <w:r>
-        <w:t>El calculo del Angulo que hay entre el robot y el punto se calcula de esta forma:</w:t>
+        <w:t>El c</w:t>
+      </w:r>
+      <w:r>
+        <w:t>á</w:t>
+      </w:r>
+      <w:r>
+        <w:t>lculo de las posiciones (x, y) tanto del centro como del frente del robot es trivial, ya que, el marcador ArUco devuelve las posiciones de las cuatro esquinas ordenadas.</w:t>
+      </w:r>
+    </w:p>
+    <w:p>
+      <w:r>
+        <w:t>El c</w:t>
+      </w:r>
+      <w:r>
+        <w:t>á</w:t>
+      </w:r>
+      <w:r>
+        <w:t>lculo del Angulo que hay entre el robot y el punto se calcula de esta forma:</w:t>
       </w:r>
     </w:p>
     <w:p>
@@ -8186,44 +8023,14 @@
             <w:rPr>
               <w:rFonts w:ascii="Cambria Math" w:hAnsi="Cambria Math"/>
             </w:rPr>
-            <m:t>)</m:t>
-          </m:r>
-          <m:r>
-            <w:rPr>
-              <w:rFonts w:ascii="Cambria Math" w:hAnsi="Cambria Math"/>
-            </w:rPr>
-            <m:t>)</m:t>
+            <m:t>))</m:t>
           </m:r>
         </m:oMath>
       </m:oMathPara>
     </w:p>
     <w:p>
       <w:r>
-        <w:t>A</w:t>
-      </w:r>
-      <w:r>
-        <w:t xml:space="preserve"> </w:t>
-      </w:r>
-      <w:r>
-        <w:t>l</w:t>
-      </w:r>
-      <w:r>
-        <w:t>os</w:t>
-      </w:r>
-      <w:r>
-        <w:t xml:space="preserve"> resultado</w:t>
-      </w:r>
-      <w:r>
-        <w:t>s</w:t>
-      </w:r>
-      <w:r>
-        <w:t xml:space="preserve"> hay que llevárselo</w:t>
-      </w:r>
-      <w:r>
-        <w:t>s</w:t>
-      </w:r>
-      <w:r>
-        <w:t xml:space="preserve"> al </w:t>
+        <w:t xml:space="preserve">A los resultados hay que llevárselos al </w:t>
       </w:r>
       <w:r>
         <w:rPr>
@@ -8240,21 +8047,7 @@
           <w:b/>
           <w:bCs/>
         </w:rPr>
-        <w:t>sustraerle</w:t>
-      </w:r>
-      <w:r>
-        <w:rPr>
-          <w:b/>
-          <w:bCs/>
-        </w:rPr>
-        <w:t>s</w:t>
-      </w:r>
-      <w:r>
-        <w:rPr>
-          <w:b/>
-          <w:bCs/>
-        </w:rPr>
-        <w:t xml:space="preserve"> 90</w:t>
+        <w:t>sustraerles 90</w:t>
       </w:r>
       <w:r>
         <w:t xml:space="preserve"> para compensar el cambio de plano que efectúa OpenCV en las imágenes.</w:t>
@@ -8342,24 +8135,14 @@
       <w:r>
         <w:t xml:space="preserve">Figura </w:t>
       </w:r>
-      <w:r>
-        <w:fldChar w:fldCharType="begin"/>
-      </w:r>
-      <w:r>
-        <w:instrText xml:space="preserve"> SEQ Figura \* ARABIC </w:instrText>
-      </w:r>
-      <w:r>
-        <w:fldChar w:fldCharType="separate"/>
-      </w:r>
-      <w:r>
-        <w:rPr>
-          <w:noProof/>
-        </w:rPr>
-        <w:t>17</w:t>
-      </w:r>
-      <w:r>
-        <w:fldChar w:fldCharType="end"/>
-      </w:r>
+      <w:fldSimple w:instr=" SEQ Figura \* ARABIC ">
+        <w:r>
+          <w:rPr>
+            <w:noProof/>
+          </w:rPr>
+          <w:t>17</w:t>
+        </w:r>
+      </w:fldSimple>
       <w:r>
         <w:t>: Primer paso de la explicación del movimiento de los robots</w:t>
       </w:r>
@@ -8386,7 +8169,13 @@
         <w:t xml:space="preserve"> se puede ver al robot quieto sin ningún objetivo</w:t>
       </w:r>
       <w:r>
-        <w:t xml:space="preserve">. Utilizando la formula para calcular la </w:t>
+        <w:t>. Utilizando la f</w:t>
+      </w:r>
+      <w:r>
+        <w:t>ó</w:t>
+      </w:r>
+      <w:r>
+        <w:t xml:space="preserve">rmula para calcular la </w:t>
       </w:r>
       <w:r>
         <w:rPr>
@@ -8478,13 +8267,7 @@
         </w:r>
       </w:fldSimple>
       <w:r>
-        <w:t xml:space="preserve">: </w:t>
-      </w:r>
-      <w:r>
-        <w:t>Segundo paso</w:t>
-      </w:r>
-      <w:r>
-        <w:t xml:space="preserve"> de la explicación del movimiento de los robots</w:t>
+        <w:t>: Segundo paso de la explicación del movimiento de los robots</w:t>
       </w:r>
     </w:p>
     <w:p>
@@ -8680,10 +8463,7 @@
         <w:t xml:space="preserve"> </w:t>
       </w:r>
       <w:r>
-        <w:t>Cuarto</w:t>
-      </w:r>
-      <w:r>
-        <w:t xml:space="preserve"> paso de la explicación del movimiento de los robots</w:t>
+        <w:t>Cuarto paso de la explicación del movimiento de los robots</w:t>
       </w:r>
     </w:p>
     <w:p>
@@ -8768,10 +8548,7 @@
         </w:r>
       </w:fldSimple>
       <w:r>
-        <w:t>: Quinto</w:t>
-      </w:r>
-      <w:r>
-        <w:t xml:space="preserve"> paso de la explicación del movimiento de los robots</w:t>
+        <w:t>: Quinto paso de la explicación del movimiento de los robots</w:t>
       </w:r>
     </w:p>
     <w:p>
@@ -9495,10 +9272,7 @@
         </w:r>
       </w:fldSimple>
       <w:r>
-        <w:t xml:space="preserve">: </w:t>
-      </w:r>
-      <w:r>
-        <w:t>Simulador de Tropas</w:t>
+        <w:t>: Simulador de Tropas</w:t>
       </w:r>
     </w:p>
     <w:p>
@@ -9610,7 +9384,7 @@
       <w:pPr>
         <w:pStyle w:val="Ttulo2"/>
       </w:pPr>
-      <w:bookmarkStart w:id="53" w:name="_Toc124274576"/>
+      <w:bookmarkStart w:id="53" w:name="_Toc124358185"/>
       <w:r>
         <w:t>Líneas futuras</w:t>
       </w:r>
@@ -9796,7 +9570,7 @@
       <w:pPr>
         <w:pStyle w:val="Ttulo1"/>
       </w:pPr>
-      <w:bookmarkStart w:id="54" w:name="_Toc124274577"/>
+      <w:bookmarkStart w:id="54" w:name="_Toc124358186"/>
       <w:r>
         <w:lastRenderedPageBreak/>
         <w:t>Bibliografía y referencias</w:t>
@@ -9858,7 +9632,7 @@
       <w:pPr>
         <w:pStyle w:val="Ttulo1"/>
       </w:pPr>
-      <w:bookmarkStart w:id="55" w:name="_Toc124274578"/>
+      <w:bookmarkStart w:id="55" w:name="_Toc124358187"/>
       <w:r>
         <w:t>Anexos</w:t>
       </w:r>

</xml_diff>

<commit_message>
[Memoria] Corrección en el apartado Hardware - Sistema centralizado
</commit_message>
<xml_diff>
--- a/Memoria/Memoria.docx
+++ b/Memoria/Memoria.docx
@@ -5896,7 +5896,13 @@
     </w:p>
     <w:p>
       <w:r>
-        <w:t xml:space="preserve">El requisito de los tres núcleos/hilos viene </w:t>
+        <w:t xml:space="preserve">El requisito de los </w:t>
+      </w:r>
+      <w:r>
+        <w:t>cuatro</w:t>
+      </w:r>
+      <w:r>
+        <w:t xml:space="preserve"> núcleos/hilos viene </w:t>
       </w:r>
       <w:r>
         <w:t>debido a la</w:t>
@@ -6212,19 +6218,7 @@
                 <w:rPr>
                   <w:rStyle w:val="Hipervnculo"/>
                 </w:rPr>
-                <w:t xml:space="preserve">Motor </w:t>
-              </w:r>
-              <w:r>
-                <w:rPr>
-                  <w:rStyle w:val="Hipervnculo"/>
-                </w:rPr>
-                <w:t>D</w:t>
-              </w:r>
-              <w:r>
-                <w:rPr>
-                  <w:rStyle w:val="Hipervnculo"/>
-                </w:rPr>
-                <w:t>C</w:t>
+                <w:t>Motor DC</w:t>
               </w:r>
             </w:hyperlink>
           </w:p>

</xml_diff>